<commit_message>
Update CMPS405-PHASE 1_Report - edit1.docx
update report, traceroute isn't working yet
</commit_message>
<xml_diff>
--- a/CMPS405-PHASE 1_Report - edit1.docx
+++ b/CMPS405-PHASE 1_Report - edit1.docx
@@ -291,7 +291,7 @@
         <w:spacing w:before="960" w:after="120" w:line="520" w:lineRule="exact"/>
         <w:jc w:val="center"/>
         <w:rPr>
-          <w:rFonts w:asciiTheme="majorBidi" w:hAnsiTheme="majorBidi" w:cstheme="majorBidi" w:hint="cs"/>
+          <w:rFonts w:asciiTheme="majorBidi" w:hAnsiTheme="majorBidi" w:cstheme="majorBidi"/>
           <w:color w:val="FF0000"/>
           <w:sz w:val="24"/>
           <w:szCs w:val="24"/>
@@ -1215,14 +1215,7 @@
                 <w:rFonts w:ascii="Calibri" w:eastAsia="Calibri" w:hAnsi="Calibri" w:cs="Calibri"/>
                 <w:color w:val="000000"/>
               </w:rPr>
-              <w:t>Abdulla</w:t>
-            </w:r>
-            <w:r>
-              <w:rPr>
-                <w:rFonts w:ascii="Calibri" w:eastAsia="Calibri" w:hAnsi="Calibri" w:cs="Calibri"/>
-                <w:color w:val="000000"/>
-              </w:rPr>
-              <w:t xml:space="preserve"> Jamali</w:t>
+              <w:t>Abdulla Jamali</w:t>
             </w:r>
           </w:p>
         </w:tc>
@@ -1297,14 +1290,7 @@
                 <w:rFonts w:ascii="Calibri" w:eastAsia="Calibri" w:hAnsi="Calibri" w:cs="Calibri"/>
                 <w:color w:val="000000"/>
               </w:rPr>
-              <w:t>Nasser</w:t>
-            </w:r>
-            <w:r>
-              <w:rPr>
-                <w:rFonts w:ascii="Calibri" w:eastAsia="Calibri" w:hAnsi="Calibri" w:cs="Calibri"/>
-                <w:color w:val="000000"/>
-              </w:rPr>
-              <w:t xml:space="preserve"> </w:t>
+              <w:t xml:space="preserve">Nasser </w:t>
             </w:r>
             <w:proofErr w:type="spellStart"/>
             <w:r>
@@ -1954,6 +1940,99 @@
     </w:p>
     <w:p>
       <w:pPr>
+        <w:rPr>
+          <w:rFonts w:asciiTheme="majorBidi" w:hAnsiTheme="majorBidi" w:cstheme="majorBidi"/>
+        </w:rPr>
+      </w:pPr>
+      <w:r>
+        <w:rPr>
+          <w:rFonts w:asciiTheme="majorBidi" w:hAnsiTheme="majorBidi" w:cstheme="majorBidi"/>
+          <w:sz w:val="24"/>
+          <w:szCs w:val="24"/>
+        </w:rPr>
+        <w:t>-</w:t>
+      </w:r>
+      <w:r>
+        <w:rPr>
+          <w:rFonts w:asciiTheme="majorBidi" w:hAnsiTheme="majorBidi" w:cstheme="majorBidi"/>
+          <w:sz w:val="24"/>
+          <w:szCs w:val="24"/>
+        </w:rPr>
+        <w:t>C</w:t>
+      </w:r>
+      <w:r>
+        <w:rPr>
+          <w:rFonts w:asciiTheme="majorBidi" w:hAnsiTheme="majorBidi" w:cstheme="majorBidi"/>
+          <w:sz w:val="24"/>
+          <w:szCs w:val="24"/>
+        </w:rPr>
+        <w:t>hecking if SSH is installed</w:t>
+      </w:r>
+      <w:r>
+        <w:rPr>
+          <w:rFonts w:asciiTheme="majorBidi" w:hAnsiTheme="majorBidi" w:cstheme="majorBidi"/>
+          <w:sz w:val="24"/>
+          <w:szCs w:val="24"/>
+        </w:rPr>
+        <w:br/>
+      </w:r>
+      <w:r>
+        <w:rPr>
+          <w:rFonts w:asciiTheme="majorBidi" w:hAnsiTheme="majorBidi" w:cstheme="majorBidi"/>
+        </w:rPr>
+        <w:t>-</w:t>
+      </w:r>
+      <w:r>
+        <w:rPr>
+          <w:rFonts w:asciiTheme="majorBidi" w:hAnsiTheme="majorBidi" w:cstheme="majorBidi"/>
+        </w:rPr>
+        <w:t xml:space="preserve">The command to install SSH if it’s not installed: $ </w:t>
+      </w:r>
+      <w:proofErr w:type="spellStart"/>
+      <w:r>
+        <w:rPr>
+          <w:rFonts w:asciiTheme="majorBidi" w:hAnsiTheme="majorBidi" w:cstheme="majorBidi"/>
+        </w:rPr>
+        <w:t>sudo</w:t>
+      </w:r>
+      <w:proofErr w:type="spellEnd"/>
+      <w:r>
+        <w:rPr>
+          <w:rFonts w:asciiTheme="majorBidi" w:hAnsiTheme="majorBidi" w:cstheme="majorBidi"/>
+        </w:rPr>
+        <w:t xml:space="preserve"> apt install </w:t>
+      </w:r>
+      <w:proofErr w:type="spellStart"/>
+      <w:r>
+        <w:rPr>
+          <w:rFonts w:asciiTheme="majorBidi" w:hAnsiTheme="majorBidi" w:cstheme="majorBidi"/>
+        </w:rPr>
+        <w:t>openssh</w:t>
+      </w:r>
+      <w:proofErr w:type="spellEnd"/>
+      <w:r>
+        <w:rPr>
+          <w:rFonts w:asciiTheme="majorBidi" w:hAnsiTheme="majorBidi" w:cstheme="majorBidi"/>
+        </w:rPr>
+        <w:t>-server</w:t>
+      </w:r>
+    </w:p>
+    <w:p>
+      <w:pPr>
+        <w:rPr>
+          <w:rFonts w:asciiTheme="majorBidi" w:hAnsiTheme="majorBidi" w:cstheme="majorBidi"/>
+          <w:rtl/>
+        </w:rPr>
+      </w:pPr>
+      <w:r>
+        <w:rPr>
+          <w:rFonts w:asciiTheme="majorBidi" w:hAnsiTheme="majorBidi" w:cstheme="majorBidi"/>
+        </w:rPr>
+        <w:t>But it was already installed so no need for this step.</w:t>
+      </w:r>
+    </w:p>
+    <w:p>
+      <w:pPr>
         <w:spacing w:line="480" w:lineRule="auto"/>
         <w:jc w:val="both"/>
         <w:rPr>
@@ -1962,30 +2041,6 @@
           <w:szCs w:val="24"/>
         </w:rPr>
       </w:pPr>
-      <w:r>
-        <w:rPr>
-          <w:rFonts w:asciiTheme="majorBidi" w:hAnsiTheme="majorBidi" w:cstheme="majorBidi"/>
-          <w:sz w:val="24"/>
-          <w:szCs w:val="24"/>
-        </w:rPr>
-        <w:t>-</w:t>
-      </w:r>
-      <w:r>
-        <w:rPr>
-          <w:rFonts w:asciiTheme="majorBidi" w:hAnsiTheme="majorBidi" w:cstheme="majorBidi"/>
-          <w:sz w:val="24"/>
-          <w:szCs w:val="24"/>
-        </w:rPr>
-        <w:t>C</w:t>
-      </w:r>
-      <w:r>
-        <w:rPr>
-          <w:rFonts w:asciiTheme="majorBidi" w:hAnsiTheme="majorBidi" w:cstheme="majorBidi"/>
-          <w:sz w:val="24"/>
-          <w:szCs w:val="24"/>
-        </w:rPr>
-        <w:t>hecking if SSH is installed</w:t>
-      </w:r>
     </w:p>
     <w:p>
       <w:pPr>
@@ -2151,22 +2206,12 @@
     </w:p>
     <w:p>
       <w:pPr>
-        <w:rPr>
-          <w:rtl/>
-        </w:rPr>
-      </w:pPr>
-    </w:p>
-    <w:p>
-      <w:pPr>
-        <w:rPr>
-          <w:rtl/>
-        </w:rPr>
-      </w:pPr>
-    </w:p>
-    <w:p>
-      <w:pPr>
-        <w:rPr>
-          <w:rtl/>
+        <w:spacing w:line="480" w:lineRule="auto"/>
+        <w:jc w:val="both"/>
+        <w:rPr>
+          <w:rFonts w:asciiTheme="majorBidi" w:hAnsiTheme="majorBidi" w:cstheme="majorBidi"/>
+          <w:sz w:val="24"/>
+          <w:szCs w:val="24"/>
         </w:rPr>
       </w:pPr>
     </w:p>
@@ -2197,7 +2242,6 @@
           <w:szCs w:val="32"/>
           <w:u w:val="single"/>
         </w:rPr>
-        <w:lastRenderedPageBreak/>
         <w:t xml:space="preserve">Task </w:t>
       </w:r>
       <w:proofErr w:type="gramStart"/>
@@ -2252,9 +2296,19 @@
       </w:r>
     </w:p>
     <w:p>
-      <w:r>
-        <w:rPr>
+      <w:pPr>
+        <w:rPr>
+          <w:rFonts w:asciiTheme="majorBidi" w:hAnsiTheme="majorBidi" w:cstheme="majorBidi"/>
+          <w:sz w:val="24"/>
+          <w:szCs w:val="24"/>
+        </w:rPr>
+      </w:pPr>
+      <w:r>
+        <w:rPr>
+          <w:rFonts w:asciiTheme="majorBidi" w:hAnsiTheme="majorBidi" w:cstheme="majorBidi"/>
           <w:noProof/>
+          <w:sz w:val="24"/>
+          <w:szCs w:val="24"/>
         </w:rPr>
         <w:drawing>
           <wp:inline distT="0" distB="0" distL="0" distR="0" wp14:anchorId="04654717" wp14:editId="4833F7BC">
@@ -2299,35 +2353,154 @@
         </w:drawing>
       </w:r>
     </w:p>
-    <w:p/>
-    <w:p/>
-    <w:p/>
-    <w:p/>
-    <w:p/>
-    <w:p/>
-    <w:p/>
-    <w:p/>
-    <w:p/>
-    <w:p/>
-    <w:p/>
-    <w:p>
-      <w:r>
-        <w:lastRenderedPageBreak/>
+    <w:p>
+      <w:pPr>
+        <w:rPr>
+          <w:rFonts w:asciiTheme="majorBidi" w:hAnsiTheme="majorBidi" w:cstheme="majorBidi"/>
+          <w:sz w:val="24"/>
+          <w:szCs w:val="24"/>
+        </w:rPr>
+      </w:pPr>
+    </w:p>
+    <w:p>
+      <w:pPr>
+        <w:rPr>
+          <w:rFonts w:asciiTheme="majorBidi" w:hAnsiTheme="majorBidi" w:cstheme="majorBidi"/>
+          <w:sz w:val="24"/>
+          <w:szCs w:val="24"/>
+        </w:rPr>
+      </w:pPr>
+    </w:p>
+    <w:p>
+      <w:pPr>
+        <w:rPr>
+          <w:rFonts w:asciiTheme="majorBidi" w:hAnsiTheme="majorBidi" w:cstheme="majorBidi"/>
+          <w:sz w:val="24"/>
+          <w:szCs w:val="24"/>
+        </w:rPr>
+      </w:pPr>
+    </w:p>
+    <w:p>
+      <w:pPr>
+        <w:rPr>
+          <w:rFonts w:asciiTheme="majorBidi" w:hAnsiTheme="majorBidi" w:cstheme="majorBidi"/>
+          <w:sz w:val="24"/>
+          <w:szCs w:val="24"/>
+        </w:rPr>
+      </w:pPr>
+    </w:p>
+    <w:p>
+      <w:pPr>
+        <w:rPr>
+          <w:rFonts w:asciiTheme="majorBidi" w:hAnsiTheme="majorBidi" w:cstheme="majorBidi"/>
+          <w:sz w:val="24"/>
+          <w:szCs w:val="24"/>
+        </w:rPr>
+      </w:pPr>
+    </w:p>
+    <w:p>
+      <w:pPr>
+        <w:rPr>
+          <w:rFonts w:asciiTheme="majorBidi" w:hAnsiTheme="majorBidi" w:cstheme="majorBidi"/>
+          <w:sz w:val="24"/>
+          <w:szCs w:val="24"/>
+        </w:rPr>
+      </w:pPr>
+    </w:p>
+    <w:p>
+      <w:pPr>
+        <w:rPr>
+          <w:rFonts w:asciiTheme="majorBidi" w:hAnsiTheme="majorBidi" w:cstheme="majorBidi"/>
+          <w:sz w:val="24"/>
+          <w:szCs w:val="24"/>
+        </w:rPr>
+      </w:pPr>
+    </w:p>
+    <w:p>
+      <w:pPr>
+        <w:rPr>
+          <w:rFonts w:asciiTheme="majorBidi" w:hAnsiTheme="majorBidi" w:cstheme="majorBidi"/>
+          <w:sz w:val="24"/>
+          <w:szCs w:val="24"/>
+        </w:rPr>
+      </w:pPr>
+    </w:p>
+    <w:p>
+      <w:pPr>
+        <w:rPr>
+          <w:rFonts w:asciiTheme="majorBidi" w:hAnsiTheme="majorBidi" w:cstheme="majorBidi"/>
+          <w:sz w:val="24"/>
+          <w:szCs w:val="24"/>
+        </w:rPr>
+      </w:pPr>
+    </w:p>
+    <w:p>
+      <w:pPr>
+        <w:rPr>
+          <w:rFonts w:asciiTheme="majorBidi" w:hAnsiTheme="majorBidi" w:cstheme="majorBidi"/>
+          <w:sz w:val="24"/>
+          <w:szCs w:val="24"/>
+        </w:rPr>
+      </w:pPr>
+    </w:p>
+    <w:p>
+      <w:pPr>
+        <w:rPr>
+          <w:rFonts w:asciiTheme="majorBidi" w:hAnsiTheme="majorBidi" w:cstheme="majorBidi"/>
+          <w:sz w:val="24"/>
+          <w:szCs w:val="24"/>
+        </w:rPr>
+      </w:pPr>
+    </w:p>
+    <w:p>
+      <w:pPr>
+        <w:rPr>
+          <w:rFonts w:asciiTheme="majorBidi" w:hAnsiTheme="majorBidi" w:cstheme="majorBidi"/>
+          <w:sz w:val="24"/>
+          <w:szCs w:val="24"/>
+        </w:rPr>
+      </w:pPr>
+      <w:r>
+        <w:rPr>
+          <w:rFonts w:asciiTheme="majorBidi" w:hAnsiTheme="majorBidi" w:cstheme="majorBidi"/>
+          <w:sz w:val="24"/>
+          <w:szCs w:val="24"/>
+        </w:rPr>
         <w:t xml:space="preserve">Accessing the server from client 1 using SSH and the </w:t>
       </w:r>
       <w:proofErr w:type="spellStart"/>
       <w:r>
+        <w:rPr>
+          <w:rFonts w:asciiTheme="majorBidi" w:hAnsiTheme="majorBidi" w:cstheme="majorBidi"/>
+          <w:sz w:val="24"/>
+          <w:szCs w:val="24"/>
+        </w:rPr>
         <w:t>ip</w:t>
       </w:r>
       <w:proofErr w:type="spellEnd"/>
       <w:r>
+        <w:rPr>
+          <w:rFonts w:asciiTheme="majorBidi" w:hAnsiTheme="majorBidi" w:cstheme="majorBidi"/>
+          <w:sz w:val="24"/>
+          <w:szCs w:val="24"/>
+        </w:rPr>
         <w:t xml:space="preserve"> address of the server we just retrieved:</w:t>
       </w:r>
     </w:p>
     <w:p>
-      <w:r>
-        <w:rPr>
+      <w:pPr>
+        <w:rPr>
+          <w:rFonts w:asciiTheme="majorBidi" w:hAnsiTheme="majorBidi" w:cstheme="majorBidi"/>
+          <w:sz w:val="24"/>
+          <w:szCs w:val="24"/>
+        </w:rPr>
+      </w:pPr>
+      <w:r>
+        <w:rPr>
+          <w:rFonts w:asciiTheme="majorBidi" w:hAnsiTheme="majorBidi" w:cstheme="majorBidi"/>
           <w:noProof/>
+          <w:sz w:val="24"/>
+          <w:szCs w:val="24"/>
         </w:rPr>
         <w:drawing>
           <wp:inline distT="0" distB="0" distL="0" distR="0" wp14:anchorId="4FF6BFA6" wp14:editId="6CF499FD">
@@ -2375,23 +2548,44 @@
     <w:p>
       <w:pPr>
         <w:rPr>
+          <w:rFonts w:asciiTheme="majorBidi" w:hAnsiTheme="majorBidi" w:cstheme="majorBidi"/>
           <w:noProof/>
-        </w:rPr>
-      </w:pPr>
-      <w:r>
+          <w:sz w:val="24"/>
+          <w:szCs w:val="24"/>
+        </w:rPr>
+      </w:pPr>
+      <w:r>
+        <w:rPr>
+          <w:rFonts w:asciiTheme="majorBidi" w:hAnsiTheme="majorBidi" w:cstheme="majorBidi"/>
+          <w:sz w:val="24"/>
+          <w:szCs w:val="24"/>
+        </w:rPr>
         <w:t>We managed to access the server using SSH (remotely) by client1 user:</w:t>
       </w:r>
       <w:r>
         <w:rPr>
+          <w:rFonts w:asciiTheme="majorBidi" w:hAnsiTheme="majorBidi" w:cstheme="majorBidi"/>
           <w:noProof/>
+          <w:sz w:val="24"/>
+          <w:szCs w:val="24"/>
         </w:rPr>
         <w:t xml:space="preserve"> </w:t>
       </w:r>
     </w:p>
     <w:p>
-      <w:r>
-        <w:rPr>
+      <w:pPr>
+        <w:rPr>
+          <w:rFonts w:asciiTheme="majorBidi" w:hAnsiTheme="majorBidi" w:cstheme="majorBidi"/>
+          <w:sz w:val="24"/>
+          <w:szCs w:val="24"/>
+        </w:rPr>
+      </w:pPr>
+      <w:r>
+        <w:rPr>
+          <w:rFonts w:asciiTheme="majorBidi" w:hAnsiTheme="majorBidi" w:cstheme="majorBidi"/>
           <w:noProof/>
+          <w:sz w:val="24"/>
+          <w:szCs w:val="24"/>
         </w:rPr>
         <w:drawing>
           <wp:inline distT="0" distB="0" distL="0" distR="0" wp14:anchorId="592098FE" wp14:editId="2932065A">
@@ -2437,7 +2631,19 @@
       </w:r>
     </w:p>
     <w:p>
-      <w:r>
+      <w:pPr>
+        <w:rPr>
+          <w:rFonts w:asciiTheme="majorBidi" w:hAnsiTheme="majorBidi" w:cstheme="majorBidi"/>
+          <w:sz w:val="24"/>
+          <w:szCs w:val="24"/>
+        </w:rPr>
+      </w:pPr>
+      <w:r>
+        <w:rPr>
+          <w:rFonts w:asciiTheme="majorBidi" w:hAnsiTheme="majorBidi" w:cstheme="majorBidi"/>
+          <w:sz w:val="24"/>
+          <w:szCs w:val="24"/>
+        </w:rPr>
         <w:t>-We deduce that SSH is enabled successfully for client 1, we now will do the same for client2:</w:t>
       </w:r>
     </w:p>
@@ -2492,17 +2698,355 @@
     <w:p/>
     <w:p/>
     <w:p>
-      <w:r>
+      <w:pPr>
+        <w:rPr>
+          <w:rFonts w:asciiTheme="majorBidi" w:hAnsiTheme="majorBidi" w:cstheme="majorBidi"/>
+        </w:rPr>
+      </w:pPr>
+      <w:r>
+        <w:t>-</w:t>
+      </w:r>
+      <w:r>
+        <w:rPr>
+          <w:rFonts w:asciiTheme="majorBidi" w:hAnsiTheme="majorBidi" w:cstheme="majorBidi"/>
+        </w:rPr>
+        <w:t>We deduce that SSH is enabled successfully for client 2</w:t>
+      </w:r>
+    </w:p>
+    <w:p>
+      <w:pPr>
+        <w:rPr>
+          <w:rFonts w:asciiTheme="majorBidi" w:hAnsiTheme="majorBidi" w:cstheme="majorBidi"/>
+        </w:rPr>
+      </w:pPr>
+      <w:r>
+        <w:rPr>
+          <w:rFonts w:asciiTheme="majorBidi" w:hAnsiTheme="majorBidi" w:cstheme="majorBidi"/>
+        </w:rPr>
+        <w:t>-Mostly the configuration of SSH is done however:</w:t>
+      </w:r>
+    </w:p>
+    <w:p>
+      <w:r>
+        <w:rPr>
+          <w:noProof/>
+        </w:rPr>
+        <w:drawing>
+          <wp:inline distT="0" distB="0" distL="0" distR="0" wp14:anchorId="144FEC37" wp14:editId="187760D3">
+            <wp:extent cx="5731510" cy="785495"/>
+            <wp:effectExtent l="0" t="0" r="2540" b="0"/>
+            <wp:docPr id="320490104" name="Picture 2"/>
+            <wp:cNvGraphicFramePr>
+              <a:graphicFrameLocks xmlns:a="http://schemas.openxmlformats.org/drawingml/2006/main" noChangeAspect="1"/>
+            </wp:cNvGraphicFramePr>
+            <a:graphic xmlns:a="http://schemas.openxmlformats.org/drawingml/2006/main">
+              <a:graphicData uri="http://schemas.openxmlformats.org/drawingml/2006/picture">
+                <pic:pic xmlns:pic="http://schemas.openxmlformats.org/drawingml/2006/picture">
+                  <pic:nvPicPr>
+                    <pic:cNvPr id="320490104" name="Picture 320490104"/>
+                    <pic:cNvPicPr/>
+                  </pic:nvPicPr>
+                  <pic:blipFill>
+                    <a:blip r:embed="rId21">
+                      <a:extLst>
+                        <a:ext uri="{28A0092B-C50C-407E-A947-70E740481C1C}">
+                          <a14:useLocalDpi xmlns:a14="http://schemas.microsoft.com/office/drawing/2010/main" val="0"/>
+                        </a:ext>
+                      </a:extLst>
+                    </a:blip>
+                    <a:stretch>
+                      <a:fillRect/>
+                    </a:stretch>
+                  </pic:blipFill>
+                  <pic:spPr>
+                    <a:xfrm>
+                      <a:off x="0" y="0"/>
+                      <a:ext cx="5731510" cy="785495"/>
+                    </a:xfrm>
+                    <a:prstGeom prst="rect">
+                      <a:avLst/>
+                    </a:prstGeom>
+                  </pic:spPr>
+                </pic:pic>
+              </a:graphicData>
+            </a:graphic>
+          </wp:inline>
+        </w:drawing>
+      </w:r>
+    </w:p>
+    <w:p>
+      <w:r>
+        <w:rPr>
+          <w:noProof/>
+        </w:rPr>
+        <w:drawing>
+          <wp:inline distT="0" distB="0" distL="0" distR="0" wp14:anchorId="038D4A8A" wp14:editId="0B76BF30">
+            <wp:extent cx="5731510" cy="3030855"/>
+            <wp:effectExtent l="0" t="0" r="2540" b="0"/>
+            <wp:docPr id="1787370657" name="Picture 3"/>
+            <wp:cNvGraphicFramePr>
+              <a:graphicFrameLocks xmlns:a="http://schemas.openxmlformats.org/drawingml/2006/main" noChangeAspect="1"/>
+            </wp:cNvGraphicFramePr>
+            <a:graphic xmlns:a="http://schemas.openxmlformats.org/drawingml/2006/main">
+              <a:graphicData uri="http://schemas.openxmlformats.org/drawingml/2006/picture">
+                <pic:pic xmlns:pic="http://schemas.openxmlformats.org/drawingml/2006/picture">
+                  <pic:nvPicPr>
+                    <pic:cNvPr id="1787370657" name="Picture 1787370657"/>
+                    <pic:cNvPicPr/>
+                  </pic:nvPicPr>
+                  <pic:blipFill>
+                    <a:blip r:embed="rId22" cstate="print">
+                      <a:extLst>
+                        <a:ext uri="{28A0092B-C50C-407E-A947-70E740481C1C}">
+                          <a14:useLocalDpi xmlns:a14="http://schemas.microsoft.com/office/drawing/2010/main" val="0"/>
+                        </a:ext>
+                      </a:extLst>
+                    </a:blip>
+                    <a:stretch>
+                      <a:fillRect/>
+                    </a:stretch>
+                  </pic:blipFill>
+                  <pic:spPr>
+                    <a:xfrm>
+                      <a:off x="0" y="0"/>
+                      <a:ext cx="5731510" cy="3030855"/>
+                    </a:xfrm>
+                    <a:prstGeom prst="rect">
+                      <a:avLst/>
+                    </a:prstGeom>
+                  </pic:spPr>
+                </pic:pic>
+              </a:graphicData>
+            </a:graphic>
+          </wp:inline>
+        </w:drawing>
+      </w:r>
+    </w:p>
+    <w:p>
+      <w:pPr>
+        <w:rPr>
+          <w:rFonts w:asciiTheme="majorBidi" w:hAnsiTheme="majorBidi" w:cstheme="majorBidi"/>
+          <w:sz w:val="24"/>
+          <w:szCs w:val="24"/>
+        </w:rPr>
+      </w:pPr>
+      <w:r>
+        <w:rPr>
+          <w:rFonts w:asciiTheme="majorBidi" w:hAnsiTheme="majorBidi" w:cstheme="majorBidi"/>
+          <w:sz w:val="24"/>
+          <w:szCs w:val="24"/>
+        </w:rPr>
+        <w:t xml:space="preserve">-We can enable </w:t>
+      </w:r>
+      <w:r>
+        <w:rPr>
+          <w:rFonts w:asciiTheme="majorBidi" w:hAnsiTheme="majorBidi" w:cstheme="majorBidi"/>
+          <w:sz w:val="24"/>
+          <w:szCs w:val="24"/>
+        </w:rPr>
+        <w:t xml:space="preserve">or disable based on our needs </w:t>
+      </w:r>
+      <w:r>
+        <w:rPr>
+          <w:rFonts w:asciiTheme="majorBidi" w:hAnsiTheme="majorBidi" w:cstheme="majorBidi"/>
+          <w:sz w:val="24"/>
+          <w:szCs w:val="24"/>
+        </w:rPr>
+        <w:t>using</w:t>
+      </w:r>
+      <w:r>
+        <w:rPr>
+          <w:rFonts w:asciiTheme="majorBidi" w:hAnsiTheme="majorBidi" w:cstheme="majorBidi"/>
+          <w:sz w:val="24"/>
+          <w:szCs w:val="24"/>
+        </w:rPr>
+        <w:t>:</w:t>
+      </w:r>
+      <w:r>
+        <w:rPr>
+          <w:rFonts w:asciiTheme="majorBidi" w:hAnsiTheme="majorBidi" w:cstheme="majorBidi"/>
+          <w:sz w:val="24"/>
+          <w:szCs w:val="24"/>
+        </w:rPr>
+        <w:t xml:space="preserve"> </w:t>
+      </w:r>
+      <w:proofErr w:type="spellStart"/>
+      <w:r>
+        <w:rPr>
+          <w:rFonts w:asciiTheme="majorBidi" w:hAnsiTheme="majorBidi" w:cstheme="majorBidi"/>
+          <w:sz w:val="24"/>
+          <w:szCs w:val="24"/>
+        </w:rPr>
+        <w:t>sudo</w:t>
+      </w:r>
+      <w:proofErr w:type="spellEnd"/>
+      <w:r>
+        <w:rPr>
+          <w:rFonts w:asciiTheme="majorBidi" w:hAnsiTheme="majorBidi" w:cstheme="majorBidi"/>
+          <w:sz w:val="24"/>
+          <w:szCs w:val="24"/>
+        </w:rPr>
+        <w:t xml:space="preserve"> nano /</w:t>
+      </w:r>
+      <w:proofErr w:type="spellStart"/>
+      <w:r>
+        <w:rPr>
+          <w:rFonts w:asciiTheme="majorBidi" w:hAnsiTheme="majorBidi" w:cstheme="majorBidi"/>
+          <w:sz w:val="24"/>
+          <w:szCs w:val="24"/>
+        </w:rPr>
+        <w:t>etc</w:t>
+      </w:r>
+      <w:proofErr w:type="spellEnd"/>
+      <w:r>
+        <w:rPr>
+          <w:rFonts w:asciiTheme="majorBidi" w:hAnsiTheme="majorBidi" w:cstheme="majorBidi"/>
+          <w:sz w:val="24"/>
+          <w:szCs w:val="24"/>
+        </w:rPr>
+        <w:t>/ssh/</w:t>
+      </w:r>
+      <w:proofErr w:type="spellStart"/>
+      <w:r>
+        <w:rPr>
+          <w:rFonts w:asciiTheme="majorBidi" w:hAnsiTheme="majorBidi" w:cstheme="majorBidi"/>
+          <w:sz w:val="24"/>
+          <w:szCs w:val="24"/>
+        </w:rPr>
+        <w:t>ssh_config</w:t>
+      </w:r>
+      <w:proofErr w:type="spellEnd"/>
+      <w:r>
+        <w:rPr>
+          <w:rFonts w:asciiTheme="majorBidi" w:hAnsiTheme="majorBidi" w:cstheme="majorBidi"/>
+          <w:sz w:val="24"/>
+          <w:szCs w:val="24"/>
+        </w:rPr>
+        <w:t>.</w:t>
+      </w:r>
+      <w:r>
+        <w:rPr>
+          <w:rFonts w:asciiTheme="majorBidi" w:hAnsiTheme="majorBidi" w:cstheme="majorBidi"/>
+          <w:sz w:val="24"/>
+          <w:szCs w:val="24"/>
+        </w:rPr>
+        <w:t xml:space="preserve"> </w:t>
+      </w:r>
+    </w:p>
+    <w:p>
+      <w:pPr>
+        <w:rPr>
+          <w:rFonts w:asciiTheme="majorBidi" w:hAnsiTheme="majorBidi" w:cstheme="majorBidi"/>
+          <w:sz w:val="24"/>
+          <w:szCs w:val="24"/>
+        </w:rPr>
+      </w:pPr>
+      <w:r>
+        <w:rPr>
+          <w:rFonts w:asciiTheme="majorBidi" w:hAnsiTheme="majorBidi" w:cstheme="majorBidi"/>
+          <w:noProof/>
+          <w:sz w:val="24"/>
+          <w:szCs w:val="24"/>
+        </w:rPr>
+        <w:drawing>
+          <wp:inline distT="0" distB="0" distL="0" distR="0" wp14:anchorId="390EC036" wp14:editId="34686453">
+            <wp:extent cx="5731510" cy="2919095"/>
+            <wp:effectExtent l="0" t="0" r="2540" b="0"/>
+            <wp:docPr id="1852779261" name="Picture 4"/>
+            <wp:cNvGraphicFramePr>
+              <a:graphicFrameLocks xmlns:a="http://schemas.openxmlformats.org/drawingml/2006/main" noChangeAspect="1"/>
+            </wp:cNvGraphicFramePr>
+            <a:graphic xmlns:a="http://schemas.openxmlformats.org/drawingml/2006/main">
+              <a:graphicData uri="http://schemas.openxmlformats.org/drawingml/2006/picture">
+                <pic:pic xmlns:pic="http://schemas.openxmlformats.org/drawingml/2006/picture">
+                  <pic:nvPicPr>
+                    <pic:cNvPr id="1852779261" name="Picture 1852779261"/>
+                    <pic:cNvPicPr/>
+                  </pic:nvPicPr>
+                  <pic:blipFill>
+                    <a:blip r:embed="rId23" cstate="print">
+                      <a:extLst>
+                        <a:ext uri="{28A0092B-C50C-407E-A947-70E740481C1C}">
+                          <a14:useLocalDpi xmlns:a14="http://schemas.microsoft.com/office/drawing/2010/main" val="0"/>
+                        </a:ext>
+                      </a:extLst>
+                    </a:blip>
+                    <a:stretch>
+                      <a:fillRect/>
+                    </a:stretch>
+                  </pic:blipFill>
+                  <pic:spPr>
+                    <a:xfrm>
+                      <a:off x="0" y="0"/>
+                      <a:ext cx="5731510" cy="2919095"/>
+                    </a:xfrm>
+                    <a:prstGeom prst="rect">
+                      <a:avLst/>
+                    </a:prstGeom>
+                  </pic:spPr>
+                </pic:pic>
+              </a:graphicData>
+            </a:graphic>
+          </wp:inline>
+        </w:drawing>
+      </w:r>
+    </w:p>
+    <w:p>
+      <w:pPr>
+        <w:rPr>
+          <w:rFonts w:asciiTheme="majorBidi" w:hAnsiTheme="majorBidi" w:cstheme="majorBidi"/>
+          <w:sz w:val="24"/>
+          <w:szCs w:val="24"/>
+        </w:rPr>
+      </w:pPr>
+      <w:r>
+        <w:rPr>
+          <w:rFonts w:asciiTheme="majorBidi" w:hAnsiTheme="majorBidi" w:cstheme="majorBidi"/>
+          <w:sz w:val="24"/>
+          <w:szCs w:val="24"/>
+        </w:rPr>
         <w:lastRenderedPageBreak/>
-        <w:t xml:space="preserve">-We deduce that SSH is enabled successfully for client </w:t>
-      </w:r>
-      <w:r>
-        <w:t>2</w:t>
-      </w:r>
-    </w:p>
-    <w:p/>
-    <w:p>
-      <w:r>
+        <w:t>-We add this option for it to only allow the users: cli</w:t>
+      </w:r>
+      <w:r>
+        <w:rPr>
+          <w:rFonts w:asciiTheme="majorBidi" w:hAnsiTheme="majorBidi" w:cstheme="majorBidi"/>
+          <w:sz w:val="24"/>
+          <w:szCs w:val="24"/>
+        </w:rPr>
+        <w:t>en</w:t>
+      </w:r>
+      <w:r>
+        <w:rPr>
+          <w:rFonts w:asciiTheme="majorBidi" w:hAnsiTheme="majorBidi" w:cstheme="majorBidi"/>
+          <w:sz w:val="24"/>
+          <w:szCs w:val="24"/>
+        </w:rPr>
+        <w:t>t</w:t>
+      </w:r>
+      <w:r>
+        <w:rPr>
+          <w:rFonts w:asciiTheme="majorBidi" w:hAnsiTheme="majorBidi" w:cstheme="majorBidi"/>
+          <w:sz w:val="24"/>
+          <w:szCs w:val="24"/>
+        </w:rPr>
+        <w:t>1, client2</w:t>
+      </w:r>
+    </w:p>
+    <w:p>
+      <w:pPr>
+        <w:rPr>
+          <w:rFonts w:asciiTheme="majorBidi" w:hAnsiTheme="majorBidi" w:cstheme="majorBidi"/>
+          <w:sz w:val="24"/>
+          <w:szCs w:val="24"/>
+        </w:rPr>
+      </w:pPr>
+      <w:r>
+        <w:rPr>
+          <w:rFonts w:asciiTheme="majorBidi" w:hAnsiTheme="majorBidi" w:cstheme="majorBidi"/>
+          <w:sz w:val="24"/>
+          <w:szCs w:val="24"/>
+        </w:rPr>
         <w:t>-Checking the SCP is working</w:t>
       </w:r>
     </w:p>
@@ -2527,7 +3071,7 @@
                     <pic:cNvPicPr/>
                   </pic:nvPicPr>
                   <pic:blipFill>
-                    <a:blip r:embed="rId21">
+                    <a:blip r:embed="rId24">
                       <a:extLst>
                         <a:ext uri="{28A0092B-C50C-407E-A947-70E740481C1C}">
                           <a14:useLocalDpi xmlns:a14="http://schemas.microsoft.com/office/drawing/2010/main" val="0"/>
@@ -2555,9 +3099,2999 @@
       </w:r>
     </w:p>
     <w:p/>
-    <w:p/>
+    <w:p>
+      <w:pPr>
+        <w:rPr>
+          <w:rFonts w:asciiTheme="majorBidi" w:hAnsiTheme="majorBidi" w:cstheme="majorBidi"/>
+          <w:b/>
+          <w:bCs/>
+          <w:sz w:val="32"/>
+          <w:szCs w:val="32"/>
+          <w:u w:val="single"/>
+        </w:rPr>
+      </w:pPr>
+      <w:r>
+        <w:rPr>
+          <w:rFonts w:asciiTheme="majorBidi" w:hAnsiTheme="majorBidi" w:cstheme="majorBidi"/>
+          <w:b/>
+          <w:bCs/>
+          <w:sz w:val="32"/>
+          <w:szCs w:val="32"/>
+          <w:u w:val="single"/>
+        </w:rPr>
+        <w:t>Task 3: Shell Scripting</w:t>
+      </w:r>
+    </w:p>
+    <w:p>
+      <w:pPr>
+        <w:rPr>
+          <w:rFonts w:asciiTheme="majorBidi" w:hAnsiTheme="majorBidi" w:cstheme="majorBidi"/>
+          <w:sz w:val="32"/>
+          <w:szCs w:val="32"/>
+        </w:rPr>
+      </w:pPr>
+      <w:r>
+        <w:rPr>
+          <w:rFonts w:asciiTheme="majorBidi" w:hAnsiTheme="majorBidi" w:cstheme="majorBidi"/>
+          <w:sz w:val="32"/>
+          <w:szCs w:val="32"/>
+          <w:u w:val="single"/>
+        </w:rPr>
+        <w:t>Network.sh:</w:t>
+      </w:r>
+      <w:r>
+        <w:rPr>
+          <w:rFonts w:asciiTheme="majorBidi" w:hAnsiTheme="majorBidi" w:cstheme="majorBidi"/>
+          <w:sz w:val="32"/>
+          <w:szCs w:val="32"/>
+        </w:rPr>
+        <w:t xml:space="preserve"> purpose is testing connectivity from server to </w:t>
+      </w:r>
+      <w:r>
+        <w:rPr>
+          <w:rFonts w:asciiTheme="majorBidi" w:hAnsiTheme="majorBidi" w:cstheme="majorBidi"/>
+          <w:sz w:val="32"/>
+          <w:szCs w:val="32"/>
+        </w:rPr>
+        <w:t>clients</w:t>
+      </w:r>
+      <w:r>
+        <w:rPr>
+          <w:rFonts w:asciiTheme="majorBidi" w:hAnsiTheme="majorBidi" w:cstheme="majorBidi"/>
+          <w:sz w:val="32"/>
+          <w:szCs w:val="32"/>
+        </w:rPr>
+        <w:t>.</w:t>
+      </w:r>
+      <w:r>
+        <w:rPr>
+          <w:rFonts w:asciiTheme="majorBidi" w:hAnsiTheme="majorBidi" w:cstheme="majorBidi"/>
+          <w:sz w:val="32"/>
+          <w:szCs w:val="32"/>
+        </w:rPr>
+        <w:t xml:space="preserve"> (using pin)</w:t>
+      </w:r>
+    </w:p>
+    <w:p>
+      <w:pPr>
+        <w:rPr>
+          <w:rFonts w:ascii="Aptos SemiBold" w:hAnsi="Aptos SemiBold" w:cstheme="majorBidi"/>
+          <w:sz w:val="32"/>
+          <w:szCs w:val="32"/>
+        </w:rPr>
+      </w:pPr>
+      <w:r>
+        <w:rPr>
+          <w:rFonts w:ascii="Aptos SemiBold" w:hAnsi="Aptos SemiBold" w:cstheme="majorBidi"/>
+          <w:sz w:val="32"/>
+          <w:szCs w:val="32"/>
+        </w:rPr>
+        <w:t xml:space="preserve">  </w:t>
+      </w:r>
+      <w:r>
+        <w:rPr>
+          <w:rFonts w:ascii="Aptos SemiBold" w:hAnsi="Aptos SemiBold" w:cstheme="majorBidi"/>
+          <w:sz w:val="32"/>
+          <w:szCs w:val="32"/>
+        </w:rPr>
+        <w:t xml:space="preserve"> </w:t>
+      </w:r>
+      <w:proofErr w:type="gramStart"/>
+      <w:r>
+        <w:rPr>
+          <w:rFonts w:ascii="Aptos SemiBold" w:hAnsi="Aptos SemiBold" w:cstheme="majorBidi"/>
+          <w:sz w:val="32"/>
+          <w:szCs w:val="32"/>
+        </w:rPr>
+        <w:t>#!/</w:t>
+      </w:r>
+      <w:proofErr w:type="gramEnd"/>
+      <w:r>
+        <w:rPr>
+          <w:rFonts w:ascii="Aptos SemiBold" w:hAnsi="Aptos SemiBold" w:cstheme="majorBidi"/>
+          <w:sz w:val="32"/>
+          <w:szCs w:val="32"/>
+        </w:rPr>
+        <w:t>bin/bash</w:t>
+      </w:r>
+    </w:p>
+    <w:p>
+      <w:pPr>
+        <w:rPr>
+          <w:rFonts w:ascii="Aptos SemiBold" w:hAnsi="Aptos SemiBold" w:cstheme="majorBidi"/>
+          <w:sz w:val="32"/>
+          <w:szCs w:val="32"/>
+        </w:rPr>
+      </w:pPr>
+    </w:p>
+    <w:p>
+      <w:pPr>
+        <w:rPr>
+          <w:rFonts w:asciiTheme="majorBidi" w:hAnsiTheme="majorBidi" w:cstheme="majorBidi"/>
+        </w:rPr>
+      </w:pPr>
+      <w:r>
+        <w:rPr>
+          <w:rFonts w:asciiTheme="majorBidi" w:hAnsiTheme="majorBidi" w:cstheme="majorBidi"/>
+        </w:rPr>
+        <w:t># Function to install network tools if they are not already installed</w:t>
+      </w:r>
+    </w:p>
+    <w:p>
+      <w:pPr>
+        <w:rPr>
+          <w:rFonts w:asciiTheme="majorBidi" w:hAnsiTheme="majorBidi" w:cstheme="majorBidi"/>
+        </w:rPr>
+      </w:pPr>
+      <w:proofErr w:type="spellStart"/>
+      <w:r>
+        <w:rPr>
+          <w:rFonts w:asciiTheme="majorBidi" w:hAnsiTheme="majorBidi" w:cstheme="majorBidi"/>
+        </w:rPr>
+        <w:t>install_network_</w:t>
+      </w:r>
+      <w:proofErr w:type="gramStart"/>
+      <w:r>
+        <w:rPr>
+          <w:rFonts w:asciiTheme="majorBidi" w:hAnsiTheme="majorBidi" w:cstheme="majorBidi"/>
+        </w:rPr>
+        <w:t>tools</w:t>
+      </w:r>
+      <w:proofErr w:type="spellEnd"/>
+      <w:r>
+        <w:rPr>
+          <w:rFonts w:asciiTheme="majorBidi" w:hAnsiTheme="majorBidi" w:cstheme="majorBidi"/>
+        </w:rPr>
+        <w:t>(</w:t>
+      </w:r>
+      <w:proofErr w:type="gramEnd"/>
+      <w:r>
+        <w:rPr>
+          <w:rFonts w:asciiTheme="majorBidi" w:hAnsiTheme="majorBidi" w:cstheme="majorBidi"/>
+        </w:rPr>
+        <w:t>) {</w:t>
+      </w:r>
+    </w:p>
+    <w:p>
+      <w:pPr>
+        <w:rPr>
+          <w:rFonts w:asciiTheme="majorBidi" w:hAnsiTheme="majorBidi" w:cstheme="majorBidi"/>
+        </w:rPr>
+      </w:pPr>
+      <w:r>
+        <w:rPr>
+          <w:rFonts w:asciiTheme="majorBidi" w:hAnsiTheme="majorBidi" w:cstheme="majorBidi"/>
+        </w:rPr>
+        <w:t xml:space="preserve">    # Checking if ping and traceroute commands are available</w:t>
+      </w:r>
+    </w:p>
+    <w:p>
+      <w:pPr>
+        <w:rPr>
+          <w:rFonts w:asciiTheme="majorBidi" w:hAnsiTheme="majorBidi" w:cstheme="majorBidi"/>
+        </w:rPr>
+      </w:pPr>
+      <w:r>
+        <w:rPr>
+          <w:rFonts w:asciiTheme="majorBidi" w:hAnsiTheme="majorBidi" w:cstheme="majorBidi"/>
+        </w:rPr>
+        <w:t xml:space="preserve">    </w:t>
+      </w:r>
+      <w:proofErr w:type="gramStart"/>
+      <w:r>
+        <w:rPr>
+          <w:rFonts w:asciiTheme="majorBidi" w:hAnsiTheme="majorBidi" w:cstheme="majorBidi"/>
+        </w:rPr>
+        <w:t>if !</w:t>
+      </w:r>
+      <w:proofErr w:type="gramEnd"/>
+      <w:r>
+        <w:rPr>
+          <w:rFonts w:asciiTheme="majorBidi" w:hAnsiTheme="majorBidi" w:cstheme="majorBidi"/>
+        </w:rPr>
+        <w:t xml:space="preserve"> command -v ping &amp;&gt; /dev/null || ! command -v traceroute &amp;&gt; /dev/null; then</w:t>
+      </w:r>
+    </w:p>
+    <w:p>
+      <w:pPr>
+        <w:rPr>
+          <w:rFonts w:asciiTheme="majorBidi" w:hAnsiTheme="majorBidi" w:cstheme="majorBidi"/>
+        </w:rPr>
+      </w:pPr>
+      <w:r>
+        <w:rPr>
+          <w:rFonts w:asciiTheme="majorBidi" w:hAnsiTheme="majorBidi" w:cstheme="majorBidi"/>
+        </w:rPr>
+        <w:t xml:space="preserve">        echo "</w:t>
+      </w:r>
+      <w:r>
+        <w:rPr>
+          <w:rFonts w:ascii="Segoe UI Emoji" w:hAnsi="Segoe UI Emoji" w:cs="Segoe UI Emoji"/>
+        </w:rPr>
+        <w:t>🚀</w:t>
+      </w:r>
+      <w:r>
+        <w:rPr>
+          <w:rFonts w:asciiTheme="majorBidi" w:hAnsiTheme="majorBidi" w:cstheme="majorBidi"/>
+        </w:rPr>
+        <w:t xml:space="preserve"> Installing necessary network tools... Please wait!"</w:t>
+      </w:r>
+    </w:p>
+    <w:p>
+      <w:pPr>
+        <w:rPr>
+          <w:rFonts w:asciiTheme="majorBidi" w:hAnsiTheme="majorBidi" w:cstheme="majorBidi"/>
+        </w:rPr>
+      </w:pPr>
+      <w:r>
+        <w:rPr>
+          <w:rFonts w:asciiTheme="majorBidi" w:hAnsiTheme="majorBidi" w:cstheme="majorBidi"/>
+        </w:rPr>
+        <w:t xml:space="preserve">        # Installing network tools (ping, traceroute)</w:t>
+      </w:r>
+    </w:p>
+    <w:p>
+      <w:pPr>
+        <w:rPr>
+          <w:rFonts w:asciiTheme="majorBidi" w:hAnsiTheme="majorBidi" w:cstheme="majorBidi"/>
+        </w:rPr>
+      </w:pPr>
+      <w:r>
+        <w:rPr>
+          <w:rFonts w:asciiTheme="majorBidi" w:hAnsiTheme="majorBidi" w:cstheme="majorBidi"/>
+        </w:rPr>
+        <w:t xml:space="preserve">        </w:t>
+      </w:r>
+      <w:proofErr w:type="spellStart"/>
+      <w:r>
+        <w:rPr>
+          <w:rFonts w:asciiTheme="majorBidi" w:hAnsiTheme="majorBidi" w:cstheme="majorBidi"/>
+        </w:rPr>
+        <w:t>sudo</w:t>
+      </w:r>
+      <w:proofErr w:type="spellEnd"/>
+      <w:r>
+        <w:rPr>
+          <w:rFonts w:asciiTheme="majorBidi" w:hAnsiTheme="majorBidi" w:cstheme="majorBidi"/>
+        </w:rPr>
+        <w:t xml:space="preserve"> apt update &amp;&amp; </w:t>
+      </w:r>
+      <w:proofErr w:type="spellStart"/>
+      <w:r>
+        <w:rPr>
+          <w:rFonts w:asciiTheme="majorBidi" w:hAnsiTheme="majorBidi" w:cstheme="majorBidi"/>
+        </w:rPr>
+        <w:t>sudo</w:t>
+      </w:r>
+      <w:proofErr w:type="spellEnd"/>
+      <w:r>
+        <w:rPr>
+          <w:rFonts w:asciiTheme="majorBidi" w:hAnsiTheme="majorBidi" w:cstheme="majorBidi"/>
+        </w:rPr>
+        <w:t xml:space="preserve"> apt install -y </w:t>
+      </w:r>
+      <w:proofErr w:type="spellStart"/>
+      <w:r>
+        <w:rPr>
+          <w:rFonts w:asciiTheme="majorBidi" w:hAnsiTheme="majorBidi" w:cstheme="majorBidi"/>
+        </w:rPr>
+        <w:t>iputils</w:t>
+      </w:r>
+      <w:proofErr w:type="spellEnd"/>
+      <w:r>
+        <w:rPr>
+          <w:rFonts w:asciiTheme="majorBidi" w:hAnsiTheme="majorBidi" w:cstheme="majorBidi"/>
+        </w:rPr>
+        <w:t>-ping traceroute</w:t>
+      </w:r>
+    </w:p>
+    <w:p>
+      <w:pPr>
+        <w:rPr>
+          <w:rFonts w:asciiTheme="majorBidi" w:hAnsiTheme="majorBidi" w:cstheme="majorBidi"/>
+        </w:rPr>
+      </w:pPr>
+      <w:r>
+        <w:rPr>
+          <w:rFonts w:asciiTheme="majorBidi" w:hAnsiTheme="majorBidi" w:cstheme="majorBidi"/>
+        </w:rPr>
+        <w:t xml:space="preserve">        echo "</w:t>
+      </w:r>
+      <w:r>
+        <w:rPr>
+          <w:rFonts w:ascii="Segoe UI Emoji" w:hAnsi="Segoe UI Emoji" w:cs="Segoe UI Emoji"/>
+        </w:rPr>
+        <w:t>🎉</w:t>
+      </w:r>
+      <w:r>
+        <w:rPr>
+          <w:rFonts w:asciiTheme="majorBidi" w:hAnsiTheme="majorBidi" w:cstheme="majorBidi"/>
+        </w:rPr>
+        <w:t xml:space="preserve"> Network tools installed successfully! </w:t>
+      </w:r>
+      <w:r>
+        <w:rPr>
+          <w:rFonts w:ascii="Segoe UI Emoji" w:hAnsi="Segoe UI Emoji" w:cs="Segoe UI Emoji"/>
+        </w:rPr>
+        <w:t>🚀</w:t>
+      </w:r>
+      <w:r>
+        <w:rPr>
+          <w:rFonts w:asciiTheme="majorBidi" w:hAnsiTheme="majorBidi" w:cstheme="majorBidi"/>
+        </w:rPr>
+        <w:t xml:space="preserve"> Ready to check connectivity."</w:t>
+      </w:r>
+    </w:p>
+    <w:p>
+      <w:pPr>
+        <w:rPr>
+          <w:rFonts w:asciiTheme="majorBidi" w:hAnsiTheme="majorBidi" w:cstheme="majorBidi"/>
+        </w:rPr>
+      </w:pPr>
+      <w:r>
+        <w:rPr>
+          <w:rFonts w:asciiTheme="majorBidi" w:hAnsiTheme="majorBidi" w:cstheme="majorBidi"/>
+        </w:rPr>
+        <w:t xml:space="preserve">    else</w:t>
+      </w:r>
+    </w:p>
+    <w:p>
+      <w:pPr>
+        <w:rPr>
+          <w:rFonts w:asciiTheme="majorBidi" w:hAnsiTheme="majorBidi" w:cstheme="majorBidi"/>
+        </w:rPr>
+      </w:pPr>
+      <w:r>
+        <w:rPr>
+          <w:rFonts w:asciiTheme="majorBidi" w:hAnsiTheme="majorBidi" w:cstheme="majorBidi"/>
+        </w:rPr>
+        <w:t xml:space="preserve">        echo "</w:t>
+      </w:r>
+      <w:r>
+        <w:rPr>
+          <w:rFonts w:ascii="Segoe UI Emoji" w:hAnsi="Segoe UI Emoji" w:cs="Segoe UI Emoji"/>
+        </w:rPr>
+        <w:t>✅</w:t>
+      </w:r>
+      <w:r>
+        <w:rPr>
+          <w:rFonts w:asciiTheme="majorBidi" w:hAnsiTheme="majorBidi" w:cstheme="majorBidi"/>
+        </w:rPr>
+        <w:t xml:space="preserve"> Network tools already installed and ready!"</w:t>
+      </w:r>
+    </w:p>
+    <w:p>
+      <w:pPr>
+        <w:rPr>
+          <w:rFonts w:asciiTheme="majorBidi" w:hAnsiTheme="majorBidi" w:cstheme="majorBidi"/>
+        </w:rPr>
+      </w:pPr>
+      <w:r>
+        <w:rPr>
+          <w:rFonts w:asciiTheme="majorBidi" w:hAnsiTheme="majorBidi" w:cstheme="majorBidi"/>
+        </w:rPr>
+        <w:t xml:space="preserve">    fi</w:t>
+      </w:r>
+    </w:p>
+    <w:p>
+      <w:pPr>
+        <w:rPr>
+          <w:rFonts w:asciiTheme="majorBidi" w:hAnsiTheme="majorBidi" w:cstheme="majorBidi"/>
+        </w:rPr>
+      </w:pPr>
+      <w:r>
+        <w:rPr>
+          <w:rFonts w:asciiTheme="majorBidi" w:hAnsiTheme="majorBidi" w:cstheme="majorBidi"/>
+        </w:rPr>
+        <w:t>}</w:t>
+      </w:r>
+    </w:p>
+    <w:p>
+      <w:pPr>
+        <w:rPr>
+          <w:rFonts w:asciiTheme="majorBidi" w:hAnsiTheme="majorBidi" w:cstheme="majorBidi"/>
+        </w:rPr>
+      </w:pPr>
+    </w:p>
+    <w:p>
+      <w:pPr>
+        <w:rPr>
+          <w:rFonts w:asciiTheme="majorBidi" w:hAnsiTheme="majorBidi" w:cstheme="majorBidi"/>
+        </w:rPr>
+      </w:pPr>
+      <w:r>
+        <w:rPr>
+          <w:rFonts w:asciiTheme="majorBidi" w:hAnsiTheme="majorBidi" w:cstheme="majorBidi"/>
+        </w:rPr>
+        <w:t># Function to log message with date and time format</w:t>
+      </w:r>
+    </w:p>
+    <w:p>
+      <w:pPr>
+        <w:rPr>
+          <w:rFonts w:asciiTheme="majorBidi" w:hAnsiTheme="majorBidi" w:cstheme="majorBidi"/>
+        </w:rPr>
+      </w:pPr>
+      <w:proofErr w:type="spellStart"/>
+      <w:r>
+        <w:rPr>
+          <w:rFonts w:asciiTheme="majorBidi" w:hAnsiTheme="majorBidi" w:cstheme="majorBidi"/>
+        </w:rPr>
+        <w:t>log_</w:t>
+      </w:r>
+      <w:proofErr w:type="gramStart"/>
+      <w:r>
+        <w:rPr>
+          <w:rFonts w:asciiTheme="majorBidi" w:hAnsiTheme="majorBidi" w:cstheme="majorBidi"/>
+        </w:rPr>
+        <w:t>message</w:t>
+      </w:r>
+      <w:proofErr w:type="spellEnd"/>
+      <w:r>
+        <w:rPr>
+          <w:rFonts w:asciiTheme="majorBidi" w:hAnsiTheme="majorBidi" w:cstheme="majorBidi"/>
+        </w:rPr>
+        <w:t>(</w:t>
+      </w:r>
+      <w:proofErr w:type="gramEnd"/>
+      <w:r>
+        <w:rPr>
+          <w:rFonts w:asciiTheme="majorBidi" w:hAnsiTheme="majorBidi" w:cstheme="majorBidi"/>
+        </w:rPr>
+        <w:t>) {</w:t>
+      </w:r>
+    </w:p>
+    <w:p>
+      <w:pPr>
+        <w:rPr>
+          <w:rFonts w:asciiTheme="majorBidi" w:hAnsiTheme="majorBidi" w:cstheme="majorBidi"/>
+        </w:rPr>
+      </w:pPr>
+      <w:r>
+        <w:rPr>
+          <w:rFonts w:asciiTheme="majorBidi" w:hAnsiTheme="majorBidi" w:cstheme="majorBidi"/>
+        </w:rPr>
+        <w:t xml:space="preserve">    local message=$1</w:t>
+      </w:r>
+    </w:p>
+    <w:p>
+      <w:pPr>
+        <w:rPr>
+          <w:rFonts w:asciiTheme="majorBidi" w:hAnsiTheme="majorBidi" w:cstheme="majorBidi"/>
+        </w:rPr>
+      </w:pPr>
+      <w:r>
+        <w:rPr>
+          <w:rFonts w:asciiTheme="majorBidi" w:hAnsiTheme="majorBidi" w:cstheme="majorBidi"/>
+        </w:rPr>
+        <w:t xml:space="preserve">    # Getting the current date and time with nanoseconds for uniqueness</w:t>
+      </w:r>
+    </w:p>
+    <w:p>
+      <w:pPr>
+        <w:rPr>
+          <w:rFonts w:asciiTheme="majorBidi" w:hAnsiTheme="majorBidi" w:cstheme="majorBidi"/>
+        </w:rPr>
+      </w:pPr>
+      <w:r>
+        <w:rPr>
+          <w:rFonts w:asciiTheme="majorBidi" w:hAnsiTheme="majorBidi" w:cstheme="majorBidi"/>
+        </w:rPr>
+        <w:t xml:space="preserve">    local timestamp=$(date "+%Y-%m-%d %</w:t>
+      </w:r>
+      <w:proofErr w:type="gramStart"/>
+      <w:r>
+        <w:rPr>
+          <w:rFonts w:asciiTheme="majorBidi" w:hAnsiTheme="majorBidi" w:cstheme="majorBidi"/>
+        </w:rPr>
+        <w:t>H:%</w:t>
+      </w:r>
+      <w:proofErr w:type="gramEnd"/>
+      <w:r>
+        <w:rPr>
+          <w:rFonts w:asciiTheme="majorBidi" w:hAnsiTheme="majorBidi" w:cstheme="majorBidi"/>
+        </w:rPr>
+        <w:t>M:%S:%N")</w:t>
+      </w:r>
+    </w:p>
+    <w:p>
+      <w:pPr>
+        <w:rPr>
+          <w:rFonts w:asciiTheme="majorBidi" w:hAnsiTheme="majorBidi" w:cstheme="majorBidi"/>
+        </w:rPr>
+      </w:pPr>
+      <w:r>
+        <w:rPr>
+          <w:rFonts w:asciiTheme="majorBidi" w:hAnsiTheme="majorBidi" w:cstheme="majorBidi"/>
+        </w:rPr>
+        <w:t xml:space="preserve">    # Adding a unique identifier with hostname and process ID</w:t>
+      </w:r>
+    </w:p>
+    <w:p>
+      <w:pPr>
+        <w:rPr>
+          <w:rFonts w:asciiTheme="majorBidi" w:hAnsiTheme="majorBidi" w:cstheme="majorBidi"/>
+        </w:rPr>
+      </w:pPr>
+      <w:r>
+        <w:rPr>
+          <w:rFonts w:asciiTheme="majorBidi" w:hAnsiTheme="majorBidi" w:cstheme="majorBidi"/>
+        </w:rPr>
+        <w:t xml:space="preserve">    local </w:t>
+      </w:r>
+      <w:proofErr w:type="spellStart"/>
+      <w:r>
+        <w:rPr>
+          <w:rFonts w:asciiTheme="majorBidi" w:hAnsiTheme="majorBidi" w:cstheme="majorBidi"/>
+        </w:rPr>
+        <w:t>unique_id</w:t>
+      </w:r>
+      <w:proofErr w:type="spellEnd"/>
+      <w:r>
+        <w:rPr>
+          <w:rFonts w:asciiTheme="majorBidi" w:hAnsiTheme="majorBidi" w:cstheme="majorBidi"/>
+        </w:rPr>
+        <w:t>=$(hostname)_$$</w:t>
+      </w:r>
+    </w:p>
+    <w:p>
+      <w:pPr>
+        <w:rPr>
+          <w:rFonts w:asciiTheme="majorBidi" w:hAnsiTheme="majorBidi" w:cstheme="majorBidi"/>
+        </w:rPr>
+      </w:pPr>
+      <w:r>
+        <w:rPr>
+          <w:rFonts w:asciiTheme="majorBidi" w:hAnsiTheme="majorBidi" w:cstheme="majorBidi"/>
+        </w:rPr>
+        <w:t xml:space="preserve">    echo "$timestamp [$</w:t>
+      </w:r>
+      <w:proofErr w:type="spellStart"/>
+      <w:r>
+        <w:rPr>
+          <w:rFonts w:asciiTheme="majorBidi" w:hAnsiTheme="majorBidi" w:cstheme="majorBidi"/>
+        </w:rPr>
+        <w:t>unique_id</w:t>
+      </w:r>
+      <w:proofErr w:type="spellEnd"/>
+      <w:r>
+        <w:rPr>
+          <w:rFonts w:asciiTheme="majorBidi" w:hAnsiTheme="majorBidi" w:cstheme="majorBidi"/>
+        </w:rPr>
+        <w:t>] - $message" | tee -a network.log</w:t>
+      </w:r>
+    </w:p>
+    <w:p>
+      <w:pPr>
+        <w:rPr>
+          <w:rFonts w:asciiTheme="majorBidi" w:hAnsiTheme="majorBidi" w:cstheme="majorBidi"/>
+        </w:rPr>
+      </w:pPr>
+      <w:r>
+        <w:rPr>
+          <w:rFonts w:asciiTheme="majorBidi" w:hAnsiTheme="majorBidi" w:cstheme="majorBidi"/>
+        </w:rPr>
+        <w:t>}</w:t>
+      </w:r>
+    </w:p>
+    <w:p>
+      <w:pPr>
+        <w:rPr>
+          <w:rFonts w:asciiTheme="majorBidi" w:hAnsiTheme="majorBidi" w:cstheme="majorBidi"/>
+        </w:rPr>
+      </w:pPr>
+    </w:p>
+    <w:p>
+      <w:pPr>
+        <w:rPr>
+          <w:rFonts w:asciiTheme="majorBidi" w:hAnsiTheme="majorBidi" w:cstheme="majorBidi"/>
+        </w:rPr>
+      </w:pPr>
+      <w:r>
+        <w:rPr>
+          <w:rFonts w:asciiTheme="majorBidi" w:hAnsiTheme="majorBidi" w:cstheme="majorBidi"/>
+        </w:rPr>
+        <w:t># Function to check connectivity by pinging the target IP with a retry mechanism</w:t>
+      </w:r>
+    </w:p>
+    <w:p>
+      <w:pPr>
+        <w:rPr>
+          <w:rFonts w:asciiTheme="majorBidi" w:hAnsiTheme="majorBidi" w:cstheme="majorBidi"/>
+        </w:rPr>
+      </w:pPr>
+      <w:proofErr w:type="spellStart"/>
+      <w:r>
+        <w:rPr>
+          <w:rFonts w:asciiTheme="majorBidi" w:hAnsiTheme="majorBidi" w:cstheme="majorBidi"/>
+        </w:rPr>
+        <w:t>check_</w:t>
+      </w:r>
+      <w:proofErr w:type="gramStart"/>
+      <w:r>
+        <w:rPr>
+          <w:rFonts w:asciiTheme="majorBidi" w:hAnsiTheme="majorBidi" w:cstheme="majorBidi"/>
+        </w:rPr>
+        <w:t>connectivity</w:t>
+      </w:r>
+      <w:proofErr w:type="spellEnd"/>
+      <w:r>
+        <w:rPr>
+          <w:rFonts w:asciiTheme="majorBidi" w:hAnsiTheme="majorBidi" w:cstheme="majorBidi"/>
+        </w:rPr>
+        <w:t>(</w:t>
+      </w:r>
+      <w:proofErr w:type="gramEnd"/>
+      <w:r>
+        <w:rPr>
+          <w:rFonts w:asciiTheme="majorBidi" w:hAnsiTheme="majorBidi" w:cstheme="majorBidi"/>
+        </w:rPr>
+        <w:t>) {</w:t>
+      </w:r>
+    </w:p>
+    <w:p>
+      <w:pPr>
+        <w:rPr>
+          <w:rFonts w:asciiTheme="majorBidi" w:hAnsiTheme="majorBidi" w:cstheme="majorBidi"/>
+        </w:rPr>
+      </w:pPr>
+      <w:r>
+        <w:rPr>
+          <w:rFonts w:asciiTheme="majorBidi" w:hAnsiTheme="majorBidi" w:cstheme="majorBidi"/>
+        </w:rPr>
+        <w:t xml:space="preserve">    local </w:t>
+      </w:r>
+      <w:proofErr w:type="spellStart"/>
+      <w:r>
+        <w:rPr>
+          <w:rFonts w:asciiTheme="majorBidi" w:hAnsiTheme="majorBidi" w:cstheme="majorBidi"/>
+        </w:rPr>
+        <w:t>target_ip</w:t>
+      </w:r>
+      <w:proofErr w:type="spellEnd"/>
+      <w:r>
+        <w:rPr>
+          <w:rFonts w:asciiTheme="majorBidi" w:hAnsiTheme="majorBidi" w:cstheme="majorBidi"/>
+        </w:rPr>
+        <w:t>=$1</w:t>
+      </w:r>
+    </w:p>
+    <w:p>
+      <w:pPr>
+        <w:rPr>
+          <w:rFonts w:asciiTheme="majorBidi" w:hAnsiTheme="majorBidi" w:cstheme="majorBidi"/>
+        </w:rPr>
+      </w:pPr>
+      <w:r>
+        <w:rPr>
+          <w:rFonts w:asciiTheme="majorBidi" w:hAnsiTheme="majorBidi" w:cstheme="majorBidi"/>
+        </w:rPr>
+        <w:t xml:space="preserve">    local retries=3</w:t>
+      </w:r>
+    </w:p>
+    <w:p>
+      <w:pPr>
+        <w:rPr>
+          <w:rFonts w:asciiTheme="majorBidi" w:hAnsiTheme="majorBidi" w:cstheme="majorBidi"/>
+        </w:rPr>
+      </w:pPr>
+      <w:r>
+        <w:rPr>
+          <w:rFonts w:asciiTheme="majorBidi" w:hAnsiTheme="majorBidi" w:cstheme="majorBidi"/>
+        </w:rPr>
+        <w:t xml:space="preserve">    local delay=2</w:t>
+      </w:r>
+    </w:p>
+    <w:p>
+      <w:pPr>
+        <w:rPr>
+          <w:rFonts w:asciiTheme="majorBidi" w:hAnsiTheme="majorBidi" w:cstheme="majorBidi"/>
+        </w:rPr>
+      </w:pPr>
+    </w:p>
+    <w:p>
+      <w:pPr>
+        <w:rPr>
+          <w:rFonts w:asciiTheme="majorBidi" w:hAnsiTheme="majorBidi" w:cstheme="majorBidi"/>
+        </w:rPr>
+      </w:pPr>
+      <w:r>
+        <w:rPr>
+          <w:rFonts w:asciiTheme="majorBidi" w:hAnsiTheme="majorBidi" w:cstheme="majorBidi"/>
+        </w:rPr>
+        <w:t xml:space="preserve">    for ((</w:t>
+      </w:r>
+      <w:proofErr w:type="spellStart"/>
+      <w:r>
+        <w:rPr>
+          <w:rFonts w:asciiTheme="majorBidi" w:hAnsiTheme="majorBidi" w:cstheme="majorBidi"/>
+        </w:rPr>
+        <w:t>i</w:t>
+      </w:r>
+      <w:proofErr w:type="spellEnd"/>
+      <w:r>
+        <w:rPr>
+          <w:rFonts w:asciiTheme="majorBidi" w:hAnsiTheme="majorBidi" w:cstheme="majorBidi"/>
+        </w:rPr>
+        <w:t xml:space="preserve">=1; </w:t>
+      </w:r>
+      <w:proofErr w:type="spellStart"/>
+      <w:r>
+        <w:rPr>
+          <w:rFonts w:asciiTheme="majorBidi" w:hAnsiTheme="majorBidi" w:cstheme="majorBidi"/>
+        </w:rPr>
+        <w:t>i</w:t>
+      </w:r>
+      <w:proofErr w:type="spellEnd"/>
+      <w:r>
+        <w:rPr>
+          <w:rFonts w:asciiTheme="majorBidi" w:hAnsiTheme="majorBidi" w:cstheme="majorBidi"/>
+        </w:rPr>
+        <w:t xml:space="preserve">&lt;=retries; </w:t>
+      </w:r>
+      <w:proofErr w:type="spellStart"/>
+      <w:r>
+        <w:rPr>
+          <w:rFonts w:asciiTheme="majorBidi" w:hAnsiTheme="majorBidi" w:cstheme="majorBidi"/>
+        </w:rPr>
+        <w:t>i</w:t>
+      </w:r>
+      <w:proofErr w:type="spellEnd"/>
+      <w:r>
+        <w:rPr>
+          <w:rFonts w:asciiTheme="majorBidi" w:hAnsiTheme="majorBidi" w:cstheme="majorBidi"/>
+        </w:rPr>
+        <w:t>++)); do</w:t>
+      </w:r>
+    </w:p>
+    <w:p>
+      <w:pPr>
+        <w:rPr>
+          <w:rFonts w:asciiTheme="majorBidi" w:hAnsiTheme="majorBidi" w:cstheme="majorBidi"/>
+        </w:rPr>
+      </w:pPr>
+      <w:r>
+        <w:rPr>
+          <w:rFonts w:asciiTheme="majorBidi" w:hAnsiTheme="majorBidi" w:cstheme="majorBidi"/>
+        </w:rPr>
+        <w:t xml:space="preserve">        </w:t>
+      </w:r>
+      <w:proofErr w:type="spellStart"/>
+      <w:r>
+        <w:rPr>
+          <w:rFonts w:asciiTheme="majorBidi" w:hAnsiTheme="majorBidi" w:cstheme="majorBidi"/>
+        </w:rPr>
+        <w:t>log_message</w:t>
+      </w:r>
+      <w:proofErr w:type="spellEnd"/>
+      <w:r>
+        <w:rPr>
+          <w:rFonts w:asciiTheme="majorBidi" w:hAnsiTheme="majorBidi" w:cstheme="majorBidi"/>
+        </w:rPr>
+        <w:t xml:space="preserve"> "Attempting to ping $</w:t>
+      </w:r>
+      <w:proofErr w:type="spellStart"/>
+      <w:r>
+        <w:rPr>
+          <w:rFonts w:asciiTheme="majorBidi" w:hAnsiTheme="majorBidi" w:cstheme="majorBidi"/>
+        </w:rPr>
+        <w:t>target_ip</w:t>
+      </w:r>
+      <w:proofErr w:type="spellEnd"/>
+      <w:r>
+        <w:rPr>
+          <w:rFonts w:asciiTheme="majorBidi" w:hAnsiTheme="majorBidi" w:cstheme="majorBidi"/>
+        </w:rPr>
+        <w:t>... Attempt $</w:t>
+      </w:r>
+      <w:proofErr w:type="spellStart"/>
+      <w:r>
+        <w:rPr>
+          <w:rFonts w:asciiTheme="majorBidi" w:hAnsiTheme="majorBidi" w:cstheme="majorBidi"/>
+        </w:rPr>
+        <w:t>i</w:t>
+      </w:r>
+      <w:proofErr w:type="spellEnd"/>
+      <w:r>
+        <w:rPr>
+          <w:rFonts w:asciiTheme="majorBidi" w:hAnsiTheme="majorBidi" w:cstheme="majorBidi"/>
+        </w:rPr>
+        <w:t>"</w:t>
+      </w:r>
+    </w:p>
+    <w:p>
+      <w:pPr>
+        <w:rPr>
+          <w:rFonts w:asciiTheme="majorBidi" w:hAnsiTheme="majorBidi" w:cstheme="majorBidi"/>
+        </w:rPr>
+      </w:pPr>
+      <w:r>
+        <w:rPr>
+          <w:rFonts w:asciiTheme="majorBidi" w:hAnsiTheme="majorBidi" w:cstheme="majorBidi"/>
+        </w:rPr>
+        <w:t xml:space="preserve">        if ping -c 1 -W 5 "$</w:t>
+      </w:r>
+      <w:proofErr w:type="spellStart"/>
+      <w:r>
+        <w:rPr>
+          <w:rFonts w:asciiTheme="majorBidi" w:hAnsiTheme="majorBidi" w:cstheme="majorBidi"/>
+        </w:rPr>
+        <w:t>target_ip</w:t>
+      </w:r>
+      <w:proofErr w:type="spellEnd"/>
+      <w:r>
+        <w:rPr>
+          <w:rFonts w:asciiTheme="majorBidi" w:hAnsiTheme="majorBidi" w:cstheme="majorBidi"/>
+        </w:rPr>
+        <w:t>" &amp;&gt; /dev/null; then</w:t>
+      </w:r>
+    </w:p>
+    <w:p>
+      <w:pPr>
+        <w:rPr>
+          <w:rFonts w:asciiTheme="majorBidi" w:hAnsiTheme="majorBidi" w:cstheme="majorBidi"/>
+        </w:rPr>
+      </w:pPr>
+      <w:r>
+        <w:rPr>
+          <w:rFonts w:asciiTheme="majorBidi" w:hAnsiTheme="majorBidi" w:cstheme="majorBidi"/>
+        </w:rPr>
+        <w:t xml:space="preserve">            </w:t>
+      </w:r>
+      <w:proofErr w:type="spellStart"/>
+      <w:r>
+        <w:rPr>
+          <w:rFonts w:asciiTheme="majorBidi" w:hAnsiTheme="majorBidi" w:cstheme="majorBidi"/>
+        </w:rPr>
+        <w:t>log_message</w:t>
+      </w:r>
+      <w:proofErr w:type="spellEnd"/>
+      <w:r>
+        <w:rPr>
+          <w:rFonts w:asciiTheme="majorBidi" w:hAnsiTheme="majorBidi" w:cstheme="majorBidi"/>
+        </w:rPr>
+        <w:t xml:space="preserve"> "Connectivity with $</w:t>
+      </w:r>
+      <w:proofErr w:type="spellStart"/>
+      <w:r>
+        <w:rPr>
+          <w:rFonts w:asciiTheme="majorBidi" w:hAnsiTheme="majorBidi" w:cstheme="majorBidi"/>
+        </w:rPr>
+        <w:t>target_ip</w:t>
+      </w:r>
+      <w:proofErr w:type="spellEnd"/>
+      <w:r>
+        <w:rPr>
+          <w:rFonts w:asciiTheme="majorBidi" w:hAnsiTheme="majorBidi" w:cstheme="majorBidi"/>
+        </w:rPr>
+        <w:t xml:space="preserve"> is ok."</w:t>
+      </w:r>
+    </w:p>
+    <w:p>
+      <w:pPr>
+        <w:rPr>
+          <w:rFonts w:asciiTheme="majorBidi" w:hAnsiTheme="majorBidi" w:cstheme="majorBidi"/>
+        </w:rPr>
+      </w:pPr>
+      <w:r>
+        <w:rPr>
+          <w:rFonts w:asciiTheme="majorBidi" w:hAnsiTheme="majorBidi" w:cstheme="majorBidi"/>
+        </w:rPr>
+        <w:t xml:space="preserve">            return 0</w:t>
+      </w:r>
+    </w:p>
+    <w:p>
+      <w:pPr>
+        <w:rPr>
+          <w:rFonts w:asciiTheme="majorBidi" w:hAnsiTheme="majorBidi" w:cstheme="majorBidi"/>
+        </w:rPr>
+      </w:pPr>
+      <w:r>
+        <w:rPr>
+          <w:rFonts w:asciiTheme="majorBidi" w:hAnsiTheme="majorBidi" w:cstheme="majorBidi"/>
+        </w:rPr>
+        <w:t xml:space="preserve">        else</w:t>
+      </w:r>
+    </w:p>
+    <w:p>
+      <w:pPr>
+        <w:rPr>
+          <w:rFonts w:asciiTheme="majorBidi" w:hAnsiTheme="majorBidi" w:cstheme="majorBidi"/>
+        </w:rPr>
+      </w:pPr>
+      <w:r>
+        <w:rPr>
+          <w:rFonts w:asciiTheme="majorBidi" w:hAnsiTheme="majorBidi" w:cstheme="majorBidi"/>
+        </w:rPr>
+        <w:t xml:space="preserve">            </w:t>
+      </w:r>
+      <w:proofErr w:type="spellStart"/>
+      <w:r>
+        <w:rPr>
+          <w:rFonts w:asciiTheme="majorBidi" w:hAnsiTheme="majorBidi" w:cstheme="majorBidi"/>
+        </w:rPr>
+        <w:t>log_message</w:t>
+      </w:r>
+      <w:proofErr w:type="spellEnd"/>
+      <w:r>
+        <w:rPr>
+          <w:rFonts w:asciiTheme="majorBidi" w:hAnsiTheme="majorBidi" w:cstheme="majorBidi"/>
+        </w:rPr>
+        <w:t xml:space="preserve"> "Attempt $</w:t>
+      </w:r>
+      <w:proofErr w:type="spellStart"/>
+      <w:r>
+        <w:rPr>
+          <w:rFonts w:asciiTheme="majorBidi" w:hAnsiTheme="majorBidi" w:cstheme="majorBidi"/>
+        </w:rPr>
+        <w:t>i</w:t>
+      </w:r>
+      <w:proofErr w:type="spellEnd"/>
+      <w:r>
+        <w:rPr>
+          <w:rFonts w:asciiTheme="majorBidi" w:hAnsiTheme="majorBidi" w:cstheme="majorBidi"/>
+        </w:rPr>
+        <w:t xml:space="preserve"> failed for $</w:t>
+      </w:r>
+      <w:proofErr w:type="spellStart"/>
+      <w:r>
+        <w:rPr>
+          <w:rFonts w:asciiTheme="majorBidi" w:hAnsiTheme="majorBidi" w:cstheme="majorBidi"/>
+        </w:rPr>
+        <w:t>target_ip</w:t>
+      </w:r>
+      <w:proofErr w:type="spellEnd"/>
+      <w:r>
+        <w:rPr>
+          <w:rFonts w:asciiTheme="majorBidi" w:hAnsiTheme="majorBidi" w:cstheme="majorBidi"/>
+        </w:rPr>
+        <w:t xml:space="preserve">. Retrying in $((delay * </w:t>
+      </w:r>
+      <w:proofErr w:type="spellStart"/>
+      <w:r>
+        <w:rPr>
+          <w:rFonts w:asciiTheme="majorBidi" w:hAnsiTheme="majorBidi" w:cstheme="majorBidi"/>
+        </w:rPr>
+        <w:t>i</w:t>
+      </w:r>
+      <w:proofErr w:type="spellEnd"/>
+      <w:r>
+        <w:rPr>
+          <w:rFonts w:asciiTheme="majorBidi" w:hAnsiTheme="majorBidi" w:cstheme="majorBidi"/>
+        </w:rPr>
+        <w:t>)) seconds..."</w:t>
+      </w:r>
+    </w:p>
+    <w:p>
+      <w:pPr>
+        <w:rPr>
+          <w:rFonts w:asciiTheme="majorBidi" w:hAnsiTheme="majorBidi" w:cstheme="majorBidi"/>
+        </w:rPr>
+      </w:pPr>
+      <w:r>
+        <w:rPr>
+          <w:rFonts w:asciiTheme="majorBidi" w:hAnsiTheme="majorBidi" w:cstheme="majorBidi"/>
+        </w:rPr>
+        <w:t xml:space="preserve">            sleep $((delay * </w:t>
+      </w:r>
+      <w:proofErr w:type="spellStart"/>
+      <w:r>
+        <w:rPr>
+          <w:rFonts w:asciiTheme="majorBidi" w:hAnsiTheme="majorBidi" w:cstheme="majorBidi"/>
+        </w:rPr>
+        <w:t>i</w:t>
+      </w:r>
+      <w:proofErr w:type="spellEnd"/>
+      <w:r>
+        <w:rPr>
+          <w:rFonts w:asciiTheme="majorBidi" w:hAnsiTheme="majorBidi" w:cstheme="majorBidi"/>
+        </w:rPr>
+        <w:t>))</w:t>
+      </w:r>
+    </w:p>
+    <w:p>
+      <w:pPr>
+        <w:rPr>
+          <w:rFonts w:asciiTheme="majorBidi" w:hAnsiTheme="majorBidi" w:cstheme="majorBidi"/>
+        </w:rPr>
+      </w:pPr>
+      <w:r>
+        <w:rPr>
+          <w:rFonts w:asciiTheme="majorBidi" w:hAnsiTheme="majorBidi" w:cstheme="majorBidi"/>
+        </w:rPr>
+        <w:t xml:space="preserve">        fi</w:t>
+      </w:r>
+    </w:p>
+    <w:p>
+      <w:pPr>
+        <w:rPr>
+          <w:rFonts w:asciiTheme="majorBidi" w:hAnsiTheme="majorBidi" w:cstheme="majorBidi"/>
+        </w:rPr>
+      </w:pPr>
+      <w:r>
+        <w:rPr>
+          <w:rFonts w:asciiTheme="majorBidi" w:hAnsiTheme="majorBidi" w:cstheme="majorBidi"/>
+        </w:rPr>
+        <w:t xml:space="preserve">    done</w:t>
+      </w:r>
+    </w:p>
+    <w:p>
+      <w:pPr>
+        <w:rPr>
+          <w:rFonts w:asciiTheme="majorBidi" w:hAnsiTheme="majorBidi" w:cstheme="majorBidi"/>
+        </w:rPr>
+      </w:pPr>
+    </w:p>
+    <w:p>
+      <w:pPr>
+        <w:rPr>
+          <w:rFonts w:asciiTheme="majorBidi" w:hAnsiTheme="majorBidi" w:cstheme="majorBidi"/>
+        </w:rPr>
+      </w:pPr>
+      <w:r>
+        <w:rPr>
+          <w:rFonts w:asciiTheme="majorBidi" w:hAnsiTheme="majorBidi" w:cstheme="majorBidi"/>
+        </w:rPr>
+        <w:lastRenderedPageBreak/>
+        <w:t xml:space="preserve">    </w:t>
+      </w:r>
+      <w:proofErr w:type="spellStart"/>
+      <w:r>
+        <w:rPr>
+          <w:rFonts w:asciiTheme="majorBidi" w:hAnsiTheme="majorBidi" w:cstheme="majorBidi"/>
+        </w:rPr>
+        <w:t>log_message</w:t>
+      </w:r>
+      <w:proofErr w:type="spellEnd"/>
+      <w:r>
+        <w:rPr>
+          <w:rFonts w:asciiTheme="majorBidi" w:hAnsiTheme="majorBidi" w:cstheme="majorBidi"/>
+        </w:rPr>
+        <w:t xml:space="preserve"> "Failed to reach $</w:t>
+      </w:r>
+      <w:proofErr w:type="spellStart"/>
+      <w:r>
+        <w:rPr>
+          <w:rFonts w:asciiTheme="majorBidi" w:hAnsiTheme="majorBidi" w:cstheme="majorBidi"/>
+        </w:rPr>
+        <w:t>target_ip</w:t>
+      </w:r>
+      <w:proofErr w:type="spellEnd"/>
+      <w:r>
+        <w:rPr>
+          <w:rFonts w:asciiTheme="majorBidi" w:hAnsiTheme="majorBidi" w:cstheme="majorBidi"/>
+        </w:rPr>
+        <w:t xml:space="preserve"> after $retries attempts. Running </w:t>
+      </w:r>
+      <w:proofErr w:type="gramStart"/>
+      <w:r>
+        <w:rPr>
+          <w:rFonts w:asciiTheme="majorBidi" w:hAnsiTheme="majorBidi" w:cstheme="majorBidi"/>
+        </w:rPr>
+        <w:t>traceroute</w:t>
+      </w:r>
+      <w:proofErr w:type="gramEnd"/>
+      <w:r>
+        <w:rPr>
+          <w:rFonts w:asciiTheme="majorBidi" w:hAnsiTheme="majorBidi" w:cstheme="majorBidi"/>
+        </w:rPr>
+        <w:t>..."</w:t>
+      </w:r>
+    </w:p>
+    <w:p>
+      <w:pPr>
+        <w:rPr>
+          <w:rFonts w:asciiTheme="majorBidi" w:hAnsiTheme="majorBidi" w:cstheme="majorBidi"/>
+        </w:rPr>
+      </w:pPr>
+      <w:r>
+        <w:rPr>
+          <w:rFonts w:asciiTheme="majorBidi" w:hAnsiTheme="majorBidi" w:cstheme="majorBidi"/>
+        </w:rPr>
+        <w:t xml:space="preserve">    </w:t>
+      </w:r>
+      <w:proofErr w:type="spellStart"/>
+      <w:r>
+        <w:rPr>
+          <w:rFonts w:asciiTheme="majorBidi" w:hAnsiTheme="majorBidi" w:cstheme="majorBidi"/>
+        </w:rPr>
+        <w:t>run_traceroute</w:t>
+      </w:r>
+      <w:proofErr w:type="spellEnd"/>
+      <w:r>
+        <w:rPr>
+          <w:rFonts w:asciiTheme="majorBidi" w:hAnsiTheme="majorBidi" w:cstheme="majorBidi"/>
+        </w:rPr>
+        <w:t xml:space="preserve"> "$</w:t>
+      </w:r>
+      <w:proofErr w:type="spellStart"/>
+      <w:r>
+        <w:rPr>
+          <w:rFonts w:asciiTheme="majorBidi" w:hAnsiTheme="majorBidi" w:cstheme="majorBidi"/>
+        </w:rPr>
+        <w:t>target_ip</w:t>
+      </w:r>
+      <w:proofErr w:type="spellEnd"/>
+      <w:r>
+        <w:rPr>
+          <w:rFonts w:asciiTheme="majorBidi" w:hAnsiTheme="majorBidi" w:cstheme="majorBidi"/>
+        </w:rPr>
+        <w:t>"</w:t>
+      </w:r>
+    </w:p>
+    <w:p>
+      <w:pPr>
+        <w:rPr>
+          <w:rFonts w:asciiTheme="majorBidi" w:hAnsiTheme="majorBidi" w:cstheme="majorBidi"/>
+        </w:rPr>
+      </w:pPr>
+      <w:r>
+        <w:rPr>
+          <w:rFonts w:asciiTheme="majorBidi" w:hAnsiTheme="majorBidi" w:cstheme="majorBidi"/>
+        </w:rPr>
+        <w:t>}</w:t>
+      </w:r>
+    </w:p>
+    <w:p>
+      <w:pPr>
+        <w:rPr>
+          <w:rFonts w:asciiTheme="majorBidi" w:hAnsiTheme="majorBidi" w:cstheme="majorBidi"/>
+        </w:rPr>
+      </w:pPr>
+    </w:p>
+    <w:p>
+      <w:pPr>
+        <w:rPr>
+          <w:rFonts w:asciiTheme="majorBidi" w:hAnsiTheme="majorBidi" w:cstheme="majorBidi"/>
+        </w:rPr>
+      </w:pPr>
+      <w:r>
+        <w:rPr>
+          <w:rFonts w:asciiTheme="majorBidi" w:hAnsiTheme="majorBidi" w:cstheme="majorBidi"/>
+        </w:rPr>
+        <w:t># Function to run traceroute if ping fails and log output</w:t>
+      </w:r>
+    </w:p>
+    <w:p>
+      <w:pPr>
+        <w:rPr>
+          <w:rFonts w:asciiTheme="majorBidi" w:hAnsiTheme="majorBidi" w:cstheme="majorBidi"/>
+        </w:rPr>
+      </w:pPr>
+      <w:proofErr w:type="spellStart"/>
+      <w:r>
+        <w:rPr>
+          <w:rFonts w:asciiTheme="majorBidi" w:hAnsiTheme="majorBidi" w:cstheme="majorBidi"/>
+        </w:rPr>
+        <w:t>run_</w:t>
+      </w:r>
+      <w:proofErr w:type="gramStart"/>
+      <w:r>
+        <w:rPr>
+          <w:rFonts w:asciiTheme="majorBidi" w:hAnsiTheme="majorBidi" w:cstheme="majorBidi"/>
+        </w:rPr>
+        <w:t>traceroute</w:t>
+      </w:r>
+      <w:proofErr w:type="spellEnd"/>
+      <w:r>
+        <w:rPr>
+          <w:rFonts w:asciiTheme="majorBidi" w:hAnsiTheme="majorBidi" w:cstheme="majorBidi"/>
+        </w:rPr>
+        <w:t>(</w:t>
+      </w:r>
+      <w:proofErr w:type="gramEnd"/>
+      <w:r>
+        <w:rPr>
+          <w:rFonts w:asciiTheme="majorBidi" w:hAnsiTheme="majorBidi" w:cstheme="majorBidi"/>
+        </w:rPr>
+        <w:t>) {</w:t>
+      </w:r>
+    </w:p>
+    <w:p>
+      <w:pPr>
+        <w:rPr>
+          <w:rFonts w:asciiTheme="majorBidi" w:hAnsiTheme="majorBidi" w:cstheme="majorBidi"/>
+        </w:rPr>
+      </w:pPr>
+      <w:r>
+        <w:rPr>
+          <w:rFonts w:asciiTheme="majorBidi" w:hAnsiTheme="majorBidi" w:cstheme="majorBidi"/>
+        </w:rPr>
+        <w:t xml:space="preserve">    local </w:t>
+      </w:r>
+      <w:proofErr w:type="spellStart"/>
+      <w:r>
+        <w:rPr>
+          <w:rFonts w:asciiTheme="majorBidi" w:hAnsiTheme="majorBidi" w:cstheme="majorBidi"/>
+        </w:rPr>
+        <w:t>target_ip</w:t>
+      </w:r>
+      <w:proofErr w:type="spellEnd"/>
+      <w:r>
+        <w:rPr>
+          <w:rFonts w:asciiTheme="majorBidi" w:hAnsiTheme="majorBidi" w:cstheme="majorBidi"/>
+        </w:rPr>
+        <w:t>=$1</w:t>
+      </w:r>
+    </w:p>
+    <w:p>
+      <w:pPr>
+        <w:rPr>
+          <w:rFonts w:asciiTheme="majorBidi" w:hAnsiTheme="majorBidi" w:cstheme="majorBidi"/>
+        </w:rPr>
+      </w:pPr>
+      <w:r>
+        <w:rPr>
+          <w:rFonts w:asciiTheme="majorBidi" w:hAnsiTheme="majorBidi" w:cstheme="majorBidi"/>
+        </w:rPr>
+        <w:t xml:space="preserve">    </w:t>
+      </w:r>
+      <w:proofErr w:type="spellStart"/>
+      <w:r>
+        <w:rPr>
+          <w:rFonts w:asciiTheme="majorBidi" w:hAnsiTheme="majorBidi" w:cstheme="majorBidi"/>
+        </w:rPr>
+        <w:t>log_message</w:t>
+      </w:r>
+      <w:proofErr w:type="spellEnd"/>
+      <w:r>
+        <w:rPr>
+          <w:rFonts w:asciiTheme="majorBidi" w:hAnsiTheme="majorBidi" w:cstheme="majorBidi"/>
+        </w:rPr>
+        <w:t xml:space="preserve"> "Running traceroute for $</w:t>
+      </w:r>
+      <w:proofErr w:type="spellStart"/>
+      <w:r>
+        <w:rPr>
+          <w:rFonts w:asciiTheme="majorBidi" w:hAnsiTheme="majorBidi" w:cstheme="majorBidi"/>
+        </w:rPr>
+        <w:t>target_ip</w:t>
+      </w:r>
+      <w:proofErr w:type="spellEnd"/>
+      <w:r>
+        <w:rPr>
+          <w:rFonts w:asciiTheme="majorBidi" w:hAnsiTheme="majorBidi" w:cstheme="majorBidi"/>
+        </w:rPr>
+        <w:t>..."</w:t>
+      </w:r>
+    </w:p>
+    <w:p>
+      <w:pPr>
+        <w:rPr>
+          <w:rFonts w:asciiTheme="majorBidi" w:hAnsiTheme="majorBidi" w:cstheme="majorBidi"/>
+        </w:rPr>
+      </w:pPr>
+      <w:r>
+        <w:rPr>
+          <w:rFonts w:asciiTheme="majorBidi" w:hAnsiTheme="majorBidi" w:cstheme="majorBidi"/>
+        </w:rPr>
+        <w:t xml:space="preserve">    {</w:t>
+      </w:r>
+    </w:p>
+    <w:p>
+      <w:pPr>
+        <w:rPr>
+          <w:rFonts w:asciiTheme="majorBidi" w:hAnsiTheme="majorBidi" w:cstheme="majorBidi"/>
+        </w:rPr>
+      </w:pPr>
+      <w:r>
+        <w:rPr>
+          <w:rFonts w:asciiTheme="majorBidi" w:hAnsiTheme="majorBidi" w:cstheme="majorBidi"/>
+        </w:rPr>
+        <w:t xml:space="preserve">        echo "Routing Table:"</w:t>
+      </w:r>
+    </w:p>
+    <w:p>
+      <w:pPr>
+        <w:rPr>
+          <w:rFonts w:asciiTheme="majorBidi" w:hAnsiTheme="majorBidi" w:cstheme="majorBidi"/>
+        </w:rPr>
+      </w:pPr>
+      <w:r>
+        <w:rPr>
+          <w:rFonts w:asciiTheme="majorBidi" w:hAnsiTheme="majorBidi" w:cstheme="majorBidi"/>
+        </w:rPr>
+        <w:t xml:space="preserve">        route -n</w:t>
+      </w:r>
+    </w:p>
+    <w:p>
+      <w:pPr>
+        <w:rPr>
+          <w:rFonts w:asciiTheme="majorBidi" w:hAnsiTheme="majorBidi" w:cstheme="majorBidi"/>
+        </w:rPr>
+      </w:pPr>
+      <w:r>
+        <w:rPr>
+          <w:rFonts w:asciiTheme="majorBidi" w:hAnsiTheme="majorBidi" w:cstheme="majorBidi"/>
+        </w:rPr>
+        <w:t xml:space="preserve">        echo "Hostname: $(hostname)"</w:t>
+      </w:r>
+    </w:p>
+    <w:p>
+      <w:pPr>
+        <w:rPr>
+          <w:rFonts w:asciiTheme="majorBidi" w:hAnsiTheme="majorBidi" w:cstheme="majorBidi"/>
+        </w:rPr>
+      </w:pPr>
+      <w:r>
+        <w:rPr>
+          <w:rFonts w:asciiTheme="majorBidi" w:hAnsiTheme="majorBidi" w:cstheme="majorBidi"/>
+        </w:rPr>
+        <w:t xml:space="preserve">        echo "Testing DNS resolution:"</w:t>
+      </w:r>
+    </w:p>
+    <w:p>
+      <w:pPr>
+        <w:rPr>
+          <w:rFonts w:asciiTheme="majorBidi" w:hAnsiTheme="majorBidi" w:cstheme="majorBidi"/>
+        </w:rPr>
+      </w:pPr>
+      <w:r>
+        <w:rPr>
+          <w:rFonts w:asciiTheme="majorBidi" w:hAnsiTheme="majorBidi" w:cstheme="majorBidi"/>
+        </w:rPr>
+        <w:t xml:space="preserve">        </w:t>
+      </w:r>
+      <w:proofErr w:type="spellStart"/>
+      <w:r>
+        <w:rPr>
+          <w:rFonts w:asciiTheme="majorBidi" w:hAnsiTheme="majorBidi" w:cstheme="majorBidi"/>
+        </w:rPr>
+        <w:t>nslookup</w:t>
+      </w:r>
+      <w:proofErr w:type="spellEnd"/>
+      <w:r>
+        <w:rPr>
+          <w:rFonts w:asciiTheme="majorBidi" w:hAnsiTheme="majorBidi" w:cstheme="majorBidi"/>
+        </w:rPr>
+        <w:t xml:space="preserve"> google.com</w:t>
+      </w:r>
+    </w:p>
+    <w:p>
+      <w:pPr>
+        <w:rPr>
+          <w:rFonts w:asciiTheme="majorBidi" w:hAnsiTheme="majorBidi" w:cstheme="majorBidi"/>
+        </w:rPr>
+      </w:pPr>
+      <w:r>
+        <w:rPr>
+          <w:rFonts w:asciiTheme="majorBidi" w:hAnsiTheme="majorBidi" w:cstheme="majorBidi"/>
+        </w:rPr>
+        <w:t xml:space="preserve">        echo "Tracing route to Google:"</w:t>
+      </w:r>
+    </w:p>
+    <w:p>
+      <w:pPr>
+        <w:rPr>
+          <w:rFonts w:asciiTheme="majorBidi" w:hAnsiTheme="majorBidi" w:cstheme="majorBidi"/>
+        </w:rPr>
+      </w:pPr>
+      <w:r>
+        <w:rPr>
+          <w:rFonts w:asciiTheme="majorBidi" w:hAnsiTheme="majorBidi" w:cstheme="majorBidi"/>
+        </w:rPr>
+        <w:t xml:space="preserve">        traceroute google.com</w:t>
+      </w:r>
+    </w:p>
+    <w:p>
+      <w:pPr>
+        <w:rPr>
+          <w:rFonts w:asciiTheme="majorBidi" w:hAnsiTheme="majorBidi" w:cstheme="majorBidi"/>
+        </w:rPr>
+      </w:pPr>
+      <w:r>
+        <w:rPr>
+          <w:rFonts w:asciiTheme="majorBidi" w:hAnsiTheme="majorBidi" w:cstheme="majorBidi"/>
+        </w:rPr>
+        <w:t xml:space="preserve">        echo "Pinging Google for verification:"</w:t>
+      </w:r>
+    </w:p>
+    <w:p>
+      <w:pPr>
+        <w:rPr>
+          <w:rFonts w:asciiTheme="majorBidi" w:hAnsiTheme="majorBidi" w:cstheme="majorBidi"/>
+        </w:rPr>
+      </w:pPr>
+      <w:r>
+        <w:rPr>
+          <w:rFonts w:asciiTheme="majorBidi" w:hAnsiTheme="majorBidi" w:cstheme="majorBidi"/>
+        </w:rPr>
+        <w:t xml:space="preserve">        ping -c 3 google.com</w:t>
+      </w:r>
+    </w:p>
+    <w:p>
+      <w:pPr>
+        <w:rPr>
+          <w:rFonts w:asciiTheme="majorBidi" w:hAnsiTheme="majorBidi" w:cstheme="majorBidi"/>
+        </w:rPr>
+      </w:pPr>
+      <w:r>
+        <w:rPr>
+          <w:rFonts w:asciiTheme="majorBidi" w:hAnsiTheme="majorBidi" w:cstheme="majorBidi"/>
+        </w:rPr>
+        <w:t xml:space="preserve">    } | tee -a network.log</w:t>
+      </w:r>
+    </w:p>
+    <w:p>
+      <w:pPr>
+        <w:rPr>
+          <w:rFonts w:asciiTheme="majorBidi" w:hAnsiTheme="majorBidi" w:cstheme="majorBidi"/>
+        </w:rPr>
+      </w:pPr>
+    </w:p>
+    <w:p>
+      <w:pPr>
+        <w:rPr>
+          <w:rFonts w:asciiTheme="majorBidi" w:hAnsiTheme="majorBidi" w:cstheme="majorBidi"/>
+        </w:rPr>
+      </w:pPr>
+      <w:r>
+        <w:rPr>
+          <w:rFonts w:asciiTheme="majorBidi" w:hAnsiTheme="majorBidi" w:cstheme="majorBidi"/>
+        </w:rPr>
+        <w:t xml:space="preserve">    # Reboot the machine if connectivity check fails</w:t>
+      </w:r>
+    </w:p>
+    <w:p>
+      <w:pPr>
+        <w:rPr>
+          <w:rFonts w:asciiTheme="majorBidi" w:hAnsiTheme="majorBidi" w:cstheme="majorBidi"/>
+        </w:rPr>
+      </w:pPr>
+      <w:r>
+        <w:rPr>
+          <w:rFonts w:asciiTheme="majorBidi" w:hAnsiTheme="majorBidi" w:cstheme="majorBidi"/>
+        </w:rPr>
+        <w:t xml:space="preserve">    </w:t>
+      </w:r>
+      <w:proofErr w:type="spellStart"/>
+      <w:r>
+        <w:rPr>
+          <w:rFonts w:asciiTheme="majorBidi" w:hAnsiTheme="majorBidi" w:cstheme="majorBidi"/>
+        </w:rPr>
+        <w:t>log_message</w:t>
+      </w:r>
+      <w:proofErr w:type="spellEnd"/>
+      <w:r>
+        <w:rPr>
+          <w:rFonts w:asciiTheme="majorBidi" w:hAnsiTheme="majorBidi" w:cstheme="majorBidi"/>
+        </w:rPr>
+        <w:t xml:space="preserve"> "Rebooting machine due to connectivity failure."</w:t>
+      </w:r>
+    </w:p>
+    <w:p>
+      <w:pPr>
+        <w:rPr>
+          <w:rFonts w:asciiTheme="majorBidi" w:hAnsiTheme="majorBidi" w:cstheme="majorBidi"/>
+        </w:rPr>
+      </w:pPr>
+      <w:r>
+        <w:rPr>
+          <w:rFonts w:asciiTheme="majorBidi" w:hAnsiTheme="majorBidi" w:cstheme="majorBidi"/>
+        </w:rPr>
+        <w:t xml:space="preserve">    </w:t>
+      </w:r>
+      <w:proofErr w:type="spellStart"/>
+      <w:r>
+        <w:rPr>
+          <w:rFonts w:asciiTheme="majorBidi" w:hAnsiTheme="majorBidi" w:cstheme="majorBidi"/>
+        </w:rPr>
+        <w:t>sudo</w:t>
+      </w:r>
+      <w:proofErr w:type="spellEnd"/>
+      <w:r>
+        <w:rPr>
+          <w:rFonts w:asciiTheme="majorBidi" w:hAnsiTheme="majorBidi" w:cstheme="majorBidi"/>
+        </w:rPr>
+        <w:t xml:space="preserve"> reboot</w:t>
+      </w:r>
+    </w:p>
+    <w:p>
+      <w:pPr>
+        <w:rPr>
+          <w:rFonts w:asciiTheme="majorBidi" w:hAnsiTheme="majorBidi" w:cstheme="majorBidi"/>
+        </w:rPr>
+      </w:pPr>
+      <w:r>
+        <w:rPr>
+          <w:rFonts w:asciiTheme="majorBidi" w:hAnsiTheme="majorBidi" w:cstheme="majorBidi"/>
+        </w:rPr>
+        <w:t>}</w:t>
+      </w:r>
+    </w:p>
+    <w:p>
+      <w:pPr>
+        <w:rPr>
+          <w:rFonts w:asciiTheme="majorBidi" w:hAnsiTheme="majorBidi" w:cstheme="majorBidi"/>
+        </w:rPr>
+      </w:pPr>
+    </w:p>
+    <w:p>
+      <w:pPr>
+        <w:rPr>
+          <w:rFonts w:asciiTheme="majorBidi" w:hAnsiTheme="majorBidi" w:cstheme="majorBidi"/>
+        </w:rPr>
+      </w:pPr>
+      <w:r>
+        <w:rPr>
+          <w:rFonts w:asciiTheme="majorBidi" w:hAnsiTheme="majorBidi" w:cstheme="majorBidi"/>
+        </w:rPr>
+        <w:t># Function to generate a custom summary report at the end</w:t>
+      </w:r>
+    </w:p>
+    <w:p>
+      <w:pPr>
+        <w:rPr>
+          <w:rFonts w:asciiTheme="majorBidi" w:hAnsiTheme="majorBidi" w:cstheme="majorBidi"/>
+        </w:rPr>
+      </w:pPr>
+      <w:proofErr w:type="spellStart"/>
+      <w:r>
+        <w:rPr>
+          <w:rFonts w:asciiTheme="majorBidi" w:hAnsiTheme="majorBidi" w:cstheme="majorBidi"/>
+        </w:rPr>
+        <w:t>summarize_</w:t>
+      </w:r>
+      <w:proofErr w:type="gramStart"/>
+      <w:r>
+        <w:rPr>
+          <w:rFonts w:asciiTheme="majorBidi" w:hAnsiTheme="majorBidi" w:cstheme="majorBidi"/>
+        </w:rPr>
+        <w:t>results</w:t>
+      </w:r>
+      <w:proofErr w:type="spellEnd"/>
+      <w:r>
+        <w:rPr>
+          <w:rFonts w:asciiTheme="majorBidi" w:hAnsiTheme="majorBidi" w:cstheme="majorBidi"/>
+        </w:rPr>
+        <w:t>(</w:t>
+      </w:r>
+      <w:proofErr w:type="gramEnd"/>
+      <w:r>
+        <w:rPr>
+          <w:rFonts w:asciiTheme="majorBidi" w:hAnsiTheme="majorBidi" w:cstheme="majorBidi"/>
+        </w:rPr>
+        <w:t>) {</w:t>
+      </w:r>
+    </w:p>
+    <w:p>
+      <w:pPr>
+        <w:rPr>
+          <w:rFonts w:asciiTheme="majorBidi" w:hAnsiTheme="majorBidi" w:cstheme="majorBidi"/>
+        </w:rPr>
+      </w:pPr>
+      <w:r>
+        <w:rPr>
+          <w:rFonts w:asciiTheme="majorBidi" w:hAnsiTheme="majorBidi" w:cstheme="majorBidi"/>
+        </w:rPr>
+        <w:t xml:space="preserve">    echo "</w:t>
+      </w:r>
+      <w:r>
+        <w:rPr>
+          <w:rFonts w:ascii="Segoe UI Emoji" w:hAnsi="Segoe UI Emoji" w:cs="Segoe UI Emoji"/>
+        </w:rPr>
+        <w:t>📊</w:t>
+      </w:r>
+      <w:r>
+        <w:rPr>
+          <w:rFonts w:asciiTheme="majorBidi" w:hAnsiTheme="majorBidi" w:cstheme="majorBidi"/>
+        </w:rPr>
+        <w:t xml:space="preserve"> Summary Report </w:t>
+      </w:r>
+      <w:r>
+        <w:rPr>
+          <w:rFonts w:ascii="Segoe UI Emoji" w:hAnsi="Segoe UI Emoji" w:cs="Segoe UI Emoji"/>
+        </w:rPr>
+        <w:t>📊</w:t>
+      </w:r>
+      <w:r>
+        <w:rPr>
+          <w:rFonts w:asciiTheme="majorBidi" w:hAnsiTheme="majorBidi" w:cstheme="majorBidi"/>
+        </w:rPr>
+        <w:t>" | tee -a network.log</w:t>
+      </w:r>
+    </w:p>
+    <w:p>
+      <w:pPr>
+        <w:rPr>
+          <w:rFonts w:asciiTheme="majorBidi" w:hAnsiTheme="majorBidi" w:cstheme="majorBidi"/>
+        </w:rPr>
+      </w:pPr>
+      <w:r>
+        <w:rPr>
+          <w:rFonts w:asciiTheme="majorBidi" w:hAnsiTheme="majorBidi" w:cstheme="majorBidi"/>
+        </w:rPr>
+        <w:lastRenderedPageBreak/>
+        <w:t xml:space="preserve">    echo "Total Checks Performed: $</w:t>
+      </w:r>
+      <w:proofErr w:type="spellStart"/>
+      <w:r>
+        <w:rPr>
+          <w:rFonts w:asciiTheme="majorBidi" w:hAnsiTheme="majorBidi" w:cstheme="majorBidi"/>
+        </w:rPr>
+        <w:t>total_checks</w:t>
+      </w:r>
+      <w:proofErr w:type="spellEnd"/>
+      <w:r>
+        <w:rPr>
+          <w:rFonts w:asciiTheme="majorBidi" w:hAnsiTheme="majorBidi" w:cstheme="majorBidi"/>
+        </w:rPr>
+        <w:t>" | tee -a network.log</w:t>
+      </w:r>
+    </w:p>
+    <w:p>
+      <w:pPr>
+        <w:rPr>
+          <w:rFonts w:asciiTheme="majorBidi" w:hAnsiTheme="majorBidi" w:cstheme="majorBidi"/>
+        </w:rPr>
+      </w:pPr>
+      <w:r>
+        <w:rPr>
+          <w:rFonts w:asciiTheme="majorBidi" w:hAnsiTheme="majorBidi" w:cstheme="majorBidi"/>
+        </w:rPr>
+        <w:t xml:space="preserve">    echo "Successful Connections: $</w:t>
+      </w:r>
+      <w:proofErr w:type="spellStart"/>
+      <w:r>
+        <w:rPr>
+          <w:rFonts w:asciiTheme="majorBidi" w:hAnsiTheme="majorBidi" w:cstheme="majorBidi"/>
+        </w:rPr>
+        <w:t>successful_checks</w:t>
+      </w:r>
+      <w:proofErr w:type="spellEnd"/>
+      <w:r>
+        <w:rPr>
+          <w:rFonts w:asciiTheme="majorBidi" w:hAnsiTheme="majorBidi" w:cstheme="majorBidi"/>
+        </w:rPr>
+        <w:t>" | tee -a network.log</w:t>
+      </w:r>
+    </w:p>
+    <w:p>
+      <w:pPr>
+        <w:rPr>
+          <w:rFonts w:asciiTheme="majorBidi" w:hAnsiTheme="majorBidi" w:cstheme="majorBidi"/>
+        </w:rPr>
+      </w:pPr>
+      <w:r>
+        <w:rPr>
+          <w:rFonts w:asciiTheme="majorBidi" w:hAnsiTheme="majorBidi" w:cstheme="majorBidi"/>
+        </w:rPr>
+        <w:t xml:space="preserve">    echo "Failed Connections: $</w:t>
+      </w:r>
+      <w:proofErr w:type="spellStart"/>
+      <w:r>
+        <w:rPr>
+          <w:rFonts w:asciiTheme="majorBidi" w:hAnsiTheme="majorBidi" w:cstheme="majorBidi"/>
+        </w:rPr>
+        <w:t>failed_checks</w:t>
+      </w:r>
+      <w:proofErr w:type="spellEnd"/>
+      <w:r>
+        <w:rPr>
+          <w:rFonts w:asciiTheme="majorBidi" w:hAnsiTheme="majorBidi" w:cstheme="majorBidi"/>
+        </w:rPr>
+        <w:t>" | tee -a network.log</w:t>
+      </w:r>
+    </w:p>
+    <w:p>
+      <w:pPr>
+        <w:rPr>
+          <w:rFonts w:asciiTheme="majorBidi" w:hAnsiTheme="majorBidi" w:cstheme="majorBidi"/>
+        </w:rPr>
+      </w:pPr>
+      <w:r>
+        <w:rPr>
+          <w:rFonts w:asciiTheme="majorBidi" w:hAnsiTheme="majorBidi" w:cstheme="majorBidi"/>
+        </w:rPr>
+        <w:t>}</w:t>
+      </w:r>
+    </w:p>
+    <w:p>
+      <w:pPr>
+        <w:rPr>
+          <w:rFonts w:asciiTheme="majorBidi" w:hAnsiTheme="majorBidi" w:cstheme="majorBidi"/>
+        </w:rPr>
+      </w:pPr>
+    </w:p>
+    <w:p>
+      <w:pPr>
+        <w:rPr>
+          <w:rFonts w:asciiTheme="majorBidi" w:hAnsiTheme="majorBidi" w:cstheme="majorBidi"/>
+        </w:rPr>
+      </w:pPr>
+      <w:r>
+        <w:rPr>
+          <w:rFonts w:asciiTheme="majorBidi" w:hAnsiTheme="majorBidi" w:cstheme="majorBidi"/>
+        </w:rPr>
+        <w:t># Function to detect OS type for compatibility message</w:t>
+      </w:r>
+    </w:p>
+    <w:p>
+      <w:pPr>
+        <w:rPr>
+          <w:rFonts w:asciiTheme="majorBidi" w:hAnsiTheme="majorBidi" w:cstheme="majorBidi"/>
+        </w:rPr>
+      </w:pPr>
+      <w:proofErr w:type="spellStart"/>
+      <w:r>
+        <w:rPr>
+          <w:rFonts w:asciiTheme="majorBidi" w:hAnsiTheme="majorBidi" w:cstheme="majorBidi"/>
+        </w:rPr>
+        <w:t>detect_os_</w:t>
+      </w:r>
+      <w:proofErr w:type="gramStart"/>
+      <w:r>
+        <w:rPr>
+          <w:rFonts w:asciiTheme="majorBidi" w:hAnsiTheme="majorBidi" w:cstheme="majorBidi"/>
+        </w:rPr>
+        <w:t>type</w:t>
+      </w:r>
+      <w:proofErr w:type="spellEnd"/>
+      <w:r>
+        <w:rPr>
+          <w:rFonts w:asciiTheme="majorBidi" w:hAnsiTheme="majorBidi" w:cstheme="majorBidi"/>
+        </w:rPr>
+        <w:t>(</w:t>
+      </w:r>
+      <w:proofErr w:type="gramEnd"/>
+      <w:r>
+        <w:rPr>
+          <w:rFonts w:asciiTheme="majorBidi" w:hAnsiTheme="majorBidi" w:cstheme="majorBidi"/>
+        </w:rPr>
+        <w:t>) {</w:t>
+      </w:r>
+    </w:p>
+    <w:p>
+      <w:pPr>
+        <w:rPr>
+          <w:rFonts w:asciiTheme="majorBidi" w:hAnsiTheme="majorBidi" w:cstheme="majorBidi"/>
+        </w:rPr>
+      </w:pPr>
+      <w:r>
+        <w:rPr>
+          <w:rFonts w:asciiTheme="majorBidi" w:hAnsiTheme="majorBidi" w:cstheme="majorBidi"/>
+        </w:rPr>
+        <w:t xml:space="preserve">    if [[ "$OSTYPE" == "</w:t>
+      </w:r>
+      <w:proofErr w:type="spellStart"/>
+      <w:r>
+        <w:rPr>
+          <w:rFonts w:asciiTheme="majorBidi" w:hAnsiTheme="majorBidi" w:cstheme="majorBidi"/>
+        </w:rPr>
+        <w:t>linux</w:t>
+      </w:r>
+      <w:proofErr w:type="spellEnd"/>
+      <w:r>
+        <w:rPr>
+          <w:rFonts w:asciiTheme="majorBidi" w:hAnsiTheme="majorBidi" w:cstheme="majorBidi"/>
+        </w:rPr>
+        <w:t>-gnu"</w:t>
+      </w:r>
+      <w:proofErr w:type="gramStart"/>
+      <w:r>
+        <w:rPr>
+          <w:rFonts w:asciiTheme="majorBidi" w:hAnsiTheme="majorBidi" w:cstheme="majorBidi"/>
+        </w:rPr>
+        <w:t>* ]</w:t>
+      </w:r>
+      <w:proofErr w:type="gramEnd"/>
+      <w:r>
+        <w:rPr>
+          <w:rFonts w:asciiTheme="majorBidi" w:hAnsiTheme="majorBidi" w:cstheme="majorBidi"/>
+        </w:rPr>
+        <w:t>]; then</w:t>
+      </w:r>
+    </w:p>
+    <w:p>
+      <w:pPr>
+        <w:rPr>
+          <w:rFonts w:asciiTheme="majorBidi" w:hAnsiTheme="majorBidi" w:cstheme="majorBidi"/>
+        </w:rPr>
+      </w:pPr>
+      <w:r>
+        <w:rPr>
+          <w:rFonts w:asciiTheme="majorBidi" w:hAnsiTheme="majorBidi" w:cstheme="majorBidi"/>
+        </w:rPr>
+        <w:t xml:space="preserve">        </w:t>
+      </w:r>
+      <w:proofErr w:type="spellStart"/>
+      <w:r>
+        <w:rPr>
+          <w:rFonts w:asciiTheme="majorBidi" w:hAnsiTheme="majorBidi" w:cstheme="majorBidi"/>
+        </w:rPr>
+        <w:t>log_message</w:t>
+      </w:r>
+      <w:proofErr w:type="spellEnd"/>
+      <w:r>
+        <w:rPr>
+          <w:rFonts w:asciiTheme="majorBidi" w:hAnsiTheme="majorBidi" w:cstheme="majorBidi"/>
+        </w:rPr>
+        <w:t xml:space="preserve"> "Detected Linux OS."</w:t>
+      </w:r>
+    </w:p>
+    <w:p>
+      <w:pPr>
+        <w:rPr>
+          <w:rFonts w:asciiTheme="majorBidi" w:hAnsiTheme="majorBidi" w:cstheme="majorBidi"/>
+        </w:rPr>
+      </w:pPr>
+      <w:r>
+        <w:rPr>
+          <w:rFonts w:asciiTheme="majorBidi" w:hAnsiTheme="majorBidi" w:cstheme="majorBidi"/>
+        </w:rPr>
+        <w:t xml:space="preserve">    </w:t>
+      </w:r>
+      <w:proofErr w:type="spellStart"/>
+      <w:r>
+        <w:rPr>
+          <w:rFonts w:asciiTheme="majorBidi" w:hAnsiTheme="majorBidi" w:cstheme="majorBidi"/>
+        </w:rPr>
+        <w:t>elif</w:t>
+      </w:r>
+      <w:proofErr w:type="spellEnd"/>
+      <w:r>
+        <w:rPr>
+          <w:rFonts w:asciiTheme="majorBidi" w:hAnsiTheme="majorBidi" w:cstheme="majorBidi"/>
+        </w:rPr>
+        <w:t xml:space="preserve"> [[ "$OSTYPE" == "</w:t>
+      </w:r>
+      <w:proofErr w:type="spellStart"/>
+      <w:r>
+        <w:rPr>
+          <w:rFonts w:asciiTheme="majorBidi" w:hAnsiTheme="majorBidi" w:cstheme="majorBidi"/>
+        </w:rPr>
+        <w:t>darwin</w:t>
+      </w:r>
+      <w:proofErr w:type="spellEnd"/>
+      <w:r>
+        <w:rPr>
+          <w:rFonts w:asciiTheme="majorBidi" w:hAnsiTheme="majorBidi" w:cstheme="majorBidi"/>
+        </w:rPr>
+        <w:t>"</w:t>
+      </w:r>
+      <w:proofErr w:type="gramStart"/>
+      <w:r>
+        <w:rPr>
+          <w:rFonts w:asciiTheme="majorBidi" w:hAnsiTheme="majorBidi" w:cstheme="majorBidi"/>
+        </w:rPr>
+        <w:t>* ]</w:t>
+      </w:r>
+      <w:proofErr w:type="gramEnd"/>
+      <w:r>
+        <w:rPr>
+          <w:rFonts w:asciiTheme="majorBidi" w:hAnsiTheme="majorBidi" w:cstheme="majorBidi"/>
+        </w:rPr>
+        <w:t>]; then</w:t>
+      </w:r>
+    </w:p>
+    <w:p>
+      <w:pPr>
+        <w:rPr>
+          <w:rFonts w:asciiTheme="majorBidi" w:hAnsiTheme="majorBidi" w:cstheme="majorBidi"/>
+        </w:rPr>
+      </w:pPr>
+      <w:r>
+        <w:rPr>
+          <w:rFonts w:asciiTheme="majorBidi" w:hAnsiTheme="majorBidi" w:cstheme="majorBidi"/>
+        </w:rPr>
+        <w:t xml:space="preserve">        </w:t>
+      </w:r>
+      <w:proofErr w:type="spellStart"/>
+      <w:r>
+        <w:rPr>
+          <w:rFonts w:asciiTheme="majorBidi" w:hAnsiTheme="majorBidi" w:cstheme="majorBidi"/>
+        </w:rPr>
+        <w:t>log_message</w:t>
+      </w:r>
+      <w:proofErr w:type="spellEnd"/>
+      <w:r>
+        <w:rPr>
+          <w:rFonts w:asciiTheme="majorBidi" w:hAnsiTheme="majorBidi" w:cstheme="majorBidi"/>
+        </w:rPr>
+        <w:t xml:space="preserve"> "Detected macOS. Traceroute may differ."</w:t>
+      </w:r>
+    </w:p>
+    <w:p>
+      <w:pPr>
+        <w:rPr>
+          <w:rFonts w:asciiTheme="majorBidi" w:hAnsiTheme="majorBidi" w:cstheme="majorBidi"/>
+        </w:rPr>
+      </w:pPr>
+      <w:r>
+        <w:rPr>
+          <w:rFonts w:asciiTheme="majorBidi" w:hAnsiTheme="majorBidi" w:cstheme="majorBidi"/>
+        </w:rPr>
+        <w:t xml:space="preserve">    else</w:t>
+      </w:r>
+    </w:p>
+    <w:p>
+      <w:pPr>
+        <w:rPr>
+          <w:rFonts w:asciiTheme="majorBidi" w:hAnsiTheme="majorBidi" w:cstheme="majorBidi"/>
+        </w:rPr>
+      </w:pPr>
+      <w:r>
+        <w:rPr>
+          <w:rFonts w:asciiTheme="majorBidi" w:hAnsiTheme="majorBidi" w:cstheme="majorBidi"/>
+        </w:rPr>
+        <w:t xml:space="preserve">        </w:t>
+      </w:r>
+      <w:proofErr w:type="spellStart"/>
+      <w:r>
+        <w:rPr>
+          <w:rFonts w:asciiTheme="majorBidi" w:hAnsiTheme="majorBidi" w:cstheme="majorBidi"/>
+        </w:rPr>
+        <w:t>log_message</w:t>
+      </w:r>
+      <w:proofErr w:type="spellEnd"/>
+      <w:r>
+        <w:rPr>
+          <w:rFonts w:asciiTheme="majorBidi" w:hAnsiTheme="majorBidi" w:cstheme="majorBidi"/>
+        </w:rPr>
+        <w:t xml:space="preserve"> "Unknown OS type. Please verify compatibility."</w:t>
+      </w:r>
+    </w:p>
+    <w:p>
+      <w:pPr>
+        <w:rPr>
+          <w:rFonts w:asciiTheme="majorBidi" w:hAnsiTheme="majorBidi" w:cstheme="majorBidi"/>
+        </w:rPr>
+      </w:pPr>
+      <w:r>
+        <w:rPr>
+          <w:rFonts w:asciiTheme="majorBidi" w:hAnsiTheme="majorBidi" w:cstheme="majorBidi"/>
+        </w:rPr>
+        <w:t xml:space="preserve">    fi</w:t>
+      </w:r>
+    </w:p>
+    <w:p>
+      <w:pPr>
+        <w:rPr>
+          <w:rFonts w:asciiTheme="majorBidi" w:hAnsiTheme="majorBidi" w:cstheme="majorBidi"/>
+        </w:rPr>
+      </w:pPr>
+      <w:r>
+        <w:rPr>
+          <w:rFonts w:asciiTheme="majorBidi" w:hAnsiTheme="majorBidi" w:cstheme="majorBidi"/>
+        </w:rPr>
+        <w:t>}</w:t>
+      </w:r>
+    </w:p>
+    <w:p>
+      <w:pPr>
+        <w:rPr>
+          <w:rFonts w:asciiTheme="majorBidi" w:hAnsiTheme="majorBidi" w:cstheme="majorBidi"/>
+        </w:rPr>
+      </w:pPr>
+    </w:p>
+    <w:p>
+      <w:pPr>
+        <w:rPr>
+          <w:rFonts w:asciiTheme="majorBidi" w:hAnsiTheme="majorBidi" w:cstheme="majorBidi"/>
+        </w:rPr>
+      </w:pPr>
+      <w:r>
+        <w:rPr>
+          <w:rFonts w:asciiTheme="majorBidi" w:hAnsiTheme="majorBidi" w:cstheme="majorBidi"/>
+        </w:rPr>
+        <w:t># Main script execution</w:t>
+      </w:r>
+    </w:p>
+    <w:p>
+      <w:pPr>
+        <w:rPr>
+          <w:rFonts w:asciiTheme="majorBidi" w:hAnsiTheme="majorBidi" w:cstheme="majorBidi"/>
+        </w:rPr>
+      </w:pPr>
+      <w:proofErr w:type="gramStart"/>
+      <w:r>
+        <w:rPr>
+          <w:rFonts w:asciiTheme="majorBidi" w:hAnsiTheme="majorBidi" w:cstheme="majorBidi"/>
+        </w:rPr>
+        <w:t>main(</w:t>
+      </w:r>
+      <w:proofErr w:type="gramEnd"/>
+      <w:r>
+        <w:rPr>
+          <w:rFonts w:asciiTheme="majorBidi" w:hAnsiTheme="majorBidi" w:cstheme="majorBidi"/>
+        </w:rPr>
+        <w:t>) {</w:t>
+      </w:r>
+    </w:p>
+    <w:p>
+      <w:pPr>
+        <w:rPr>
+          <w:rFonts w:asciiTheme="majorBidi" w:hAnsiTheme="majorBidi" w:cstheme="majorBidi"/>
+        </w:rPr>
+      </w:pPr>
+      <w:r>
+        <w:rPr>
+          <w:rFonts w:asciiTheme="majorBidi" w:hAnsiTheme="majorBidi" w:cstheme="majorBidi"/>
+        </w:rPr>
+        <w:t xml:space="preserve">    </w:t>
+      </w:r>
+      <w:proofErr w:type="spellStart"/>
+      <w:r>
+        <w:rPr>
+          <w:rFonts w:asciiTheme="majorBidi" w:hAnsiTheme="majorBidi" w:cstheme="majorBidi"/>
+        </w:rPr>
+        <w:t>detect_os_type</w:t>
+      </w:r>
+      <w:proofErr w:type="spellEnd"/>
+    </w:p>
+    <w:p>
+      <w:pPr>
+        <w:rPr>
+          <w:rFonts w:asciiTheme="majorBidi" w:hAnsiTheme="majorBidi" w:cstheme="majorBidi"/>
+        </w:rPr>
+      </w:pPr>
+      <w:r>
+        <w:rPr>
+          <w:rFonts w:asciiTheme="majorBidi" w:hAnsiTheme="majorBidi" w:cstheme="majorBidi"/>
+        </w:rPr>
+        <w:t xml:space="preserve">    </w:t>
+      </w:r>
+      <w:proofErr w:type="spellStart"/>
+      <w:r>
+        <w:rPr>
+          <w:rFonts w:asciiTheme="majorBidi" w:hAnsiTheme="majorBidi" w:cstheme="majorBidi"/>
+        </w:rPr>
+        <w:t>install_network_tools</w:t>
+      </w:r>
+      <w:proofErr w:type="spellEnd"/>
+    </w:p>
+    <w:p>
+      <w:pPr>
+        <w:rPr>
+          <w:rFonts w:asciiTheme="majorBidi" w:hAnsiTheme="majorBidi" w:cstheme="majorBidi"/>
+        </w:rPr>
+      </w:pPr>
+    </w:p>
+    <w:p>
+      <w:pPr>
+        <w:rPr>
+          <w:rFonts w:asciiTheme="majorBidi" w:hAnsiTheme="majorBidi" w:cstheme="majorBidi"/>
+        </w:rPr>
+      </w:pPr>
+      <w:r>
+        <w:rPr>
+          <w:rFonts w:asciiTheme="majorBidi" w:hAnsiTheme="majorBidi" w:cstheme="majorBidi"/>
+        </w:rPr>
+        <w:t xml:space="preserve">    # Initialize counters for a unique summary report</w:t>
+      </w:r>
+    </w:p>
+    <w:p>
+      <w:pPr>
+        <w:rPr>
+          <w:rFonts w:asciiTheme="majorBidi" w:hAnsiTheme="majorBidi" w:cstheme="majorBidi"/>
+        </w:rPr>
+      </w:pPr>
+      <w:r>
+        <w:rPr>
+          <w:rFonts w:asciiTheme="majorBidi" w:hAnsiTheme="majorBidi" w:cstheme="majorBidi"/>
+        </w:rPr>
+        <w:t xml:space="preserve">    </w:t>
+      </w:r>
+      <w:proofErr w:type="spellStart"/>
+      <w:r>
+        <w:rPr>
+          <w:rFonts w:asciiTheme="majorBidi" w:hAnsiTheme="majorBidi" w:cstheme="majorBidi"/>
+        </w:rPr>
+        <w:t>total_checks</w:t>
+      </w:r>
+      <w:proofErr w:type="spellEnd"/>
+      <w:r>
+        <w:rPr>
+          <w:rFonts w:asciiTheme="majorBidi" w:hAnsiTheme="majorBidi" w:cstheme="majorBidi"/>
+        </w:rPr>
+        <w:t>=0</w:t>
+      </w:r>
+    </w:p>
+    <w:p>
+      <w:pPr>
+        <w:rPr>
+          <w:rFonts w:asciiTheme="majorBidi" w:hAnsiTheme="majorBidi" w:cstheme="majorBidi"/>
+        </w:rPr>
+      </w:pPr>
+      <w:r>
+        <w:rPr>
+          <w:rFonts w:asciiTheme="majorBidi" w:hAnsiTheme="majorBidi" w:cstheme="majorBidi"/>
+        </w:rPr>
+        <w:t xml:space="preserve">    </w:t>
+      </w:r>
+      <w:proofErr w:type="spellStart"/>
+      <w:r>
+        <w:rPr>
+          <w:rFonts w:asciiTheme="majorBidi" w:hAnsiTheme="majorBidi" w:cstheme="majorBidi"/>
+        </w:rPr>
+        <w:t>successful_checks</w:t>
+      </w:r>
+      <w:proofErr w:type="spellEnd"/>
+      <w:r>
+        <w:rPr>
+          <w:rFonts w:asciiTheme="majorBidi" w:hAnsiTheme="majorBidi" w:cstheme="majorBidi"/>
+        </w:rPr>
+        <w:t>=0</w:t>
+      </w:r>
+    </w:p>
+    <w:p>
+      <w:pPr>
+        <w:rPr>
+          <w:rFonts w:asciiTheme="majorBidi" w:hAnsiTheme="majorBidi" w:cstheme="majorBidi"/>
+        </w:rPr>
+      </w:pPr>
+      <w:r>
+        <w:rPr>
+          <w:rFonts w:asciiTheme="majorBidi" w:hAnsiTheme="majorBidi" w:cstheme="majorBidi"/>
+        </w:rPr>
+        <w:t xml:space="preserve">    </w:t>
+      </w:r>
+      <w:proofErr w:type="spellStart"/>
+      <w:r>
+        <w:rPr>
+          <w:rFonts w:asciiTheme="majorBidi" w:hAnsiTheme="majorBidi" w:cstheme="majorBidi"/>
+        </w:rPr>
+        <w:t>failed_checks</w:t>
+      </w:r>
+      <w:proofErr w:type="spellEnd"/>
+      <w:r>
+        <w:rPr>
+          <w:rFonts w:asciiTheme="majorBidi" w:hAnsiTheme="majorBidi" w:cstheme="majorBidi"/>
+        </w:rPr>
+        <w:t>=0</w:t>
+      </w:r>
+    </w:p>
+    <w:p>
+      <w:pPr>
+        <w:rPr>
+          <w:rFonts w:asciiTheme="majorBidi" w:hAnsiTheme="majorBidi" w:cstheme="majorBidi"/>
+        </w:rPr>
+      </w:pPr>
+    </w:p>
+    <w:p>
+      <w:pPr>
+        <w:rPr>
+          <w:rFonts w:asciiTheme="majorBidi" w:hAnsiTheme="majorBidi" w:cstheme="majorBidi"/>
+        </w:rPr>
+      </w:pPr>
+      <w:r>
+        <w:rPr>
+          <w:rFonts w:asciiTheme="majorBidi" w:hAnsiTheme="majorBidi" w:cstheme="majorBidi"/>
+        </w:rPr>
+        <w:t xml:space="preserve">    # Check if IPs are provided as arguments</w:t>
+      </w:r>
+    </w:p>
+    <w:p>
+      <w:pPr>
+        <w:rPr>
+          <w:rFonts w:asciiTheme="majorBidi" w:hAnsiTheme="majorBidi" w:cstheme="majorBidi"/>
+        </w:rPr>
+      </w:pPr>
+      <w:r>
+        <w:rPr>
+          <w:rFonts w:asciiTheme="majorBidi" w:hAnsiTheme="majorBidi" w:cstheme="majorBidi"/>
+        </w:rPr>
+        <w:t xml:space="preserve">    if [ $# -</w:t>
+      </w:r>
+      <w:proofErr w:type="spellStart"/>
+      <w:r>
+        <w:rPr>
+          <w:rFonts w:asciiTheme="majorBidi" w:hAnsiTheme="majorBidi" w:cstheme="majorBidi"/>
+        </w:rPr>
+        <w:t>lt</w:t>
+      </w:r>
+      <w:proofErr w:type="spellEnd"/>
+      <w:r>
+        <w:rPr>
+          <w:rFonts w:asciiTheme="majorBidi" w:hAnsiTheme="majorBidi" w:cstheme="majorBidi"/>
+        </w:rPr>
+        <w:t xml:space="preserve"> </w:t>
+      </w:r>
+      <w:proofErr w:type="gramStart"/>
+      <w:r>
+        <w:rPr>
+          <w:rFonts w:asciiTheme="majorBidi" w:hAnsiTheme="majorBidi" w:cstheme="majorBidi"/>
+        </w:rPr>
+        <w:t>1 ]</w:t>
+      </w:r>
+      <w:proofErr w:type="gramEnd"/>
+      <w:r>
+        <w:rPr>
+          <w:rFonts w:asciiTheme="majorBidi" w:hAnsiTheme="majorBidi" w:cstheme="majorBidi"/>
+        </w:rPr>
+        <w:t>; then</w:t>
+      </w:r>
+    </w:p>
+    <w:p>
+      <w:pPr>
+        <w:rPr>
+          <w:rFonts w:asciiTheme="majorBidi" w:hAnsiTheme="majorBidi" w:cstheme="majorBidi"/>
+        </w:rPr>
+      </w:pPr>
+      <w:r>
+        <w:rPr>
+          <w:rFonts w:asciiTheme="majorBidi" w:hAnsiTheme="majorBidi" w:cstheme="majorBidi"/>
+        </w:rPr>
+        <w:lastRenderedPageBreak/>
+        <w:t xml:space="preserve">        </w:t>
+      </w:r>
+      <w:proofErr w:type="spellStart"/>
+      <w:r>
+        <w:rPr>
+          <w:rFonts w:asciiTheme="majorBidi" w:hAnsiTheme="majorBidi" w:cstheme="majorBidi"/>
+        </w:rPr>
+        <w:t>exit_with_code</w:t>
+      </w:r>
+      <w:proofErr w:type="spellEnd"/>
+      <w:r>
+        <w:rPr>
+          <w:rFonts w:asciiTheme="majorBidi" w:hAnsiTheme="majorBidi" w:cstheme="majorBidi"/>
+        </w:rPr>
+        <w:t xml:space="preserve"> 99 "Error: No IPs provided. Exiting with custom code 99."</w:t>
+      </w:r>
+    </w:p>
+    <w:p>
+      <w:pPr>
+        <w:rPr>
+          <w:rFonts w:asciiTheme="majorBidi" w:hAnsiTheme="majorBidi" w:cstheme="majorBidi"/>
+        </w:rPr>
+      </w:pPr>
+      <w:r>
+        <w:rPr>
+          <w:rFonts w:asciiTheme="majorBidi" w:hAnsiTheme="majorBidi" w:cstheme="majorBidi"/>
+        </w:rPr>
+        <w:t xml:space="preserve">    fi</w:t>
+      </w:r>
+    </w:p>
+    <w:p>
+      <w:pPr>
+        <w:rPr>
+          <w:rFonts w:asciiTheme="majorBidi" w:hAnsiTheme="majorBidi" w:cstheme="majorBidi"/>
+        </w:rPr>
+      </w:pPr>
+    </w:p>
+    <w:p>
+      <w:pPr>
+        <w:rPr>
+          <w:rFonts w:asciiTheme="majorBidi" w:hAnsiTheme="majorBidi" w:cstheme="majorBidi"/>
+        </w:rPr>
+      </w:pPr>
+      <w:r>
+        <w:rPr>
+          <w:rFonts w:asciiTheme="majorBidi" w:hAnsiTheme="majorBidi" w:cstheme="majorBidi"/>
+        </w:rPr>
+        <w:t xml:space="preserve">    # Loop through each IP argument and test connectivity</w:t>
+      </w:r>
+    </w:p>
+    <w:p>
+      <w:pPr>
+        <w:rPr>
+          <w:rFonts w:asciiTheme="majorBidi" w:hAnsiTheme="majorBidi" w:cstheme="majorBidi"/>
+        </w:rPr>
+      </w:pPr>
+      <w:r>
+        <w:rPr>
+          <w:rFonts w:asciiTheme="majorBidi" w:hAnsiTheme="majorBidi" w:cstheme="majorBidi"/>
+        </w:rPr>
+        <w:t xml:space="preserve">    for </w:t>
+      </w:r>
+      <w:proofErr w:type="spellStart"/>
+      <w:r>
+        <w:rPr>
+          <w:rFonts w:asciiTheme="majorBidi" w:hAnsiTheme="majorBidi" w:cstheme="majorBidi"/>
+        </w:rPr>
+        <w:t>target_ip</w:t>
+      </w:r>
+      <w:proofErr w:type="spellEnd"/>
+      <w:r>
+        <w:rPr>
+          <w:rFonts w:asciiTheme="majorBidi" w:hAnsiTheme="majorBidi" w:cstheme="majorBidi"/>
+        </w:rPr>
+        <w:t xml:space="preserve"> in "$@"; do</w:t>
+      </w:r>
+    </w:p>
+    <w:p>
+      <w:pPr>
+        <w:rPr>
+          <w:rFonts w:asciiTheme="majorBidi" w:hAnsiTheme="majorBidi" w:cstheme="majorBidi"/>
+        </w:rPr>
+      </w:pPr>
+      <w:r>
+        <w:rPr>
+          <w:rFonts w:asciiTheme="majorBidi" w:hAnsiTheme="majorBidi" w:cstheme="majorBidi"/>
+        </w:rPr>
+        <w:t xml:space="preserve">        </w:t>
+      </w:r>
+      <w:proofErr w:type="spellStart"/>
+      <w:r>
+        <w:rPr>
+          <w:rFonts w:asciiTheme="majorBidi" w:hAnsiTheme="majorBidi" w:cstheme="majorBidi"/>
+        </w:rPr>
+        <w:t>total_checks</w:t>
+      </w:r>
+      <w:proofErr w:type="spellEnd"/>
+      <w:r>
+        <w:rPr>
+          <w:rFonts w:asciiTheme="majorBidi" w:hAnsiTheme="majorBidi" w:cstheme="majorBidi"/>
+        </w:rPr>
+        <w:t>=$((</w:t>
+      </w:r>
+      <w:proofErr w:type="spellStart"/>
+      <w:r>
+        <w:rPr>
+          <w:rFonts w:asciiTheme="majorBidi" w:hAnsiTheme="majorBidi" w:cstheme="majorBidi"/>
+        </w:rPr>
+        <w:t>total_checks</w:t>
+      </w:r>
+      <w:proofErr w:type="spellEnd"/>
+      <w:r>
+        <w:rPr>
+          <w:rFonts w:asciiTheme="majorBidi" w:hAnsiTheme="majorBidi" w:cstheme="majorBidi"/>
+        </w:rPr>
+        <w:t xml:space="preserve"> + 1))</w:t>
+      </w:r>
+    </w:p>
+    <w:p>
+      <w:pPr>
+        <w:rPr>
+          <w:rFonts w:asciiTheme="majorBidi" w:hAnsiTheme="majorBidi" w:cstheme="majorBidi"/>
+        </w:rPr>
+      </w:pPr>
+      <w:r>
+        <w:rPr>
+          <w:rFonts w:asciiTheme="majorBidi" w:hAnsiTheme="majorBidi" w:cstheme="majorBidi"/>
+        </w:rPr>
+        <w:t xml:space="preserve">        if </w:t>
+      </w:r>
+      <w:proofErr w:type="spellStart"/>
+      <w:r>
+        <w:rPr>
+          <w:rFonts w:asciiTheme="majorBidi" w:hAnsiTheme="majorBidi" w:cstheme="majorBidi"/>
+        </w:rPr>
+        <w:t>check_connectivity</w:t>
+      </w:r>
+      <w:proofErr w:type="spellEnd"/>
+      <w:r>
+        <w:rPr>
+          <w:rFonts w:asciiTheme="majorBidi" w:hAnsiTheme="majorBidi" w:cstheme="majorBidi"/>
+        </w:rPr>
+        <w:t xml:space="preserve"> "$</w:t>
+      </w:r>
+      <w:proofErr w:type="spellStart"/>
+      <w:r>
+        <w:rPr>
+          <w:rFonts w:asciiTheme="majorBidi" w:hAnsiTheme="majorBidi" w:cstheme="majorBidi"/>
+        </w:rPr>
+        <w:t>target_ip</w:t>
+      </w:r>
+      <w:proofErr w:type="spellEnd"/>
+      <w:r>
+        <w:rPr>
+          <w:rFonts w:asciiTheme="majorBidi" w:hAnsiTheme="majorBidi" w:cstheme="majorBidi"/>
+        </w:rPr>
+        <w:t>"; then</w:t>
+      </w:r>
+    </w:p>
+    <w:p>
+      <w:pPr>
+        <w:rPr>
+          <w:rFonts w:asciiTheme="majorBidi" w:hAnsiTheme="majorBidi" w:cstheme="majorBidi"/>
+        </w:rPr>
+      </w:pPr>
+      <w:r>
+        <w:rPr>
+          <w:rFonts w:asciiTheme="majorBidi" w:hAnsiTheme="majorBidi" w:cstheme="majorBidi"/>
+        </w:rPr>
+        <w:t xml:space="preserve">            </w:t>
+      </w:r>
+      <w:proofErr w:type="spellStart"/>
+      <w:r>
+        <w:rPr>
+          <w:rFonts w:asciiTheme="majorBidi" w:hAnsiTheme="majorBidi" w:cstheme="majorBidi"/>
+        </w:rPr>
+        <w:t>successful_checks</w:t>
+      </w:r>
+      <w:proofErr w:type="spellEnd"/>
+      <w:r>
+        <w:rPr>
+          <w:rFonts w:asciiTheme="majorBidi" w:hAnsiTheme="majorBidi" w:cstheme="majorBidi"/>
+        </w:rPr>
+        <w:t>=$((</w:t>
+      </w:r>
+      <w:proofErr w:type="spellStart"/>
+      <w:r>
+        <w:rPr>
+          <w:rFonts w:asciiTheme="majorBidi" w:hAnsiTheme="majorBidi" w:cstheme="majorBidi"/>
+        </w:rPr>
+        <w:t>successful_checks</w:t>
+      </w:r>
+      <w:proofErr w:type="spellEnd"/>
+      <w:r>
+        <w:rPr>
+          <w:rFonts w:asciiTheme="majorBidi" w:hAnsiTheme="majorBidi" w:cstheme="majorBidi"/>
+        </w:rPr>
+        <w:t xml:space="preserve"> + 1))</w:t>
+      </w:r>
+    </w:p>
+    <w:p>
+      <w:pPr>
+        <w:rPr>
+          <w:rFonts w:asciiTheme="majorBidi" w:hAnsiTheme="majorBidi" w:cstheme="majorBidi"/>
+        </w:rPr>
+      </w:pPr>
+      <w:r>
+        <w:rPr>
+          <w:rFonts w:asciiTheme="majorBidi" w:hAnsiTheme="majorBidi" w:cstheme="majorBidi"/>
+        </w:rPr>
+        <w:t xml:space="preserve">        else</w:t>
+      </w:r>
+    </w:p>
+    <w:p>
+      <w:pPr>
+        <w:rPr>
+          <w:rFonts w:asciiTheme="majorBidi" w:hAnsiTheme="majorBidi" w:cstheme="majorBidi"/>
+        </w:rPr>
+      </w:pPr>
+      <w:r>
+        <w:rPr>
+          <w:rFonts w:asciiTheme="majorBidi" w:hAnsiTheme="majorBidi" w:cstheme="majorBidi"/>
+        </w:rPr>
+        <w:t xml:space="preserve">            </w:t>
+      </w:r>
+      <w:proofErr w:type="spellStart"/>
+      <w:r>
+        <w:rPr>
+          <w:rFonts w:asciiTheme="majorBidi" w:hAnsiTheme="majorBidi" w:cstheme="majorBidi"/>
+        </w:rPr>
+        <w:t>failed_checks</w:t>
+      </w:r>
+      <w:proofErr w:type="spellEnd"/>
+      <w:r>
+        <w:rPr>
+          <w:rFonts w:asciiTheme="majorBidi" w:hAnsiTheme="majorBidi" w:cstheme="majorBidi"/>
+        </w:rPr>
+        <w:t>=$((</w:t>
+      </w:r>
+      <w:proofErr w:type="spellStart"/>
+      <w:r>
+        <w:rPr>
+          <w:rFonts w:asciiTheme="majorBidi" w:hAnsiTheme="majorBidi" w:cstheme="majorBidi"/>
+        </w:rPr>
+        <w:t>failed_checks</w:t>
+      </w:r>
+      <w:proofErr w:type="spellEnd"/>
+      <w:r>
+        <w:rPr>
+          <w:rFonts w:asciiTheme="majorBidi" w:hAnsiTheme="majorBidi" w:cstheme="majorBidi"/>
+        </w:rPr>
+        <w:t xml:space="preserve"> + 1))</w:t>
+      </w:r>
+    </w:p>
+    <w:p>
+      <w:pPr>
+        <w:rPr>
+          <w:rFonts w:asciiTheme="majorBidi" w:hAnsiTheme="majorBidi" w:cstheme="majorBidi"/>
+        </w:rPr>
+      </w:pPr>
+      <w:r>
+        <w:rPr>
+          <w:rFonts w:asciiTheme="majorBidi" w:hAnsiTheme="majorBidi" w:cstheme="majorBidi"/>
+        </w:rPr>
+        <w:t xml:space="preserve">        fi</w:t>
+      </w:r>
+    </w:p>
+    <w:p>
+      <w:pPr>
+        <w:rPr>
+          <w:rFonts w:asciiTheme="majorBidi" w:hAnsiTheme="majorBidi" w:cstheme="majorBidi"/>
+        </w:rPr>
+      </w:pPr>
+      <w:r>
+        <w:rPr>
+          <w:rFonts w:asciiTheme="majorBidi" w:hAnsiTheme="majorBidi" w:cstheme="majorBidi"/>
+        </w:rPr>
+        <w:t xml:space="preserve">    done</w:t>
+      </w:r>
+    </w:p>
+    <w:p>
+      <w:pPr>
+        <w:rPr>
+          <w:rFonts w:asciiTheme="majorBidi" w:hAnsiTheme="majorBidi" w:cstheme="majorBidi"/>
+        </w:rPr>
+      </w:pPr>
+    </w:p>
+    <w:p>
+      <w:pPr>
+        <w:rPr>
+          <w:rFonts w:asciiTheme="majorBidi" w:hAnsiTheme="majorBidi" w:cstheme="majorBidi"/>
+        </w:rPr>
+      </w:pPr>
+      <w:r>
+        <w:rPr>
+          <w:rFonts w:asciiTheme="majorBidi" w:hAnsiTheme="majorBidi" w:cstheme="majorBidi"/>
+        </w:rPr>
+        <w:t xml:space="preserve">    # Call the </w:t>
+      </w:r>
+      <w:proofErr w:type="spellStart"/>
+      <w:r>
+        <w:rPr>
+          <w:rFonts w:asciiTheme="majorBidi" w:hAnsiTheme="majorBidi" w:cstheme="majorBidi"/>
+        </w:rPr>
+        <w:t>summarize_results</w:t>
+      </w:r>
+      <w:proofErr w:type="spellEnd"/>
+      <w:r>
+        <w:rPr>
+          <w:rFonts w:asciiTheme="majorBidi" w:hAnsiTheme="majorBidi" w:cstheme="majorBidi"/>
+        </w:rPr>
+        <w:t xml:space="preserve"> function at the end</w:t>
+      </w:r>
+    </w:p>
+    <w:p>
+      <w:pPr>
+        <w:rPr>
+          <w:rFonts w:asciiTheme="majorBidi" w:hAnsiTheme="majorBidi" w:cstheme="majorBidi"/>
+        </w:rPr>
+      </w:pPr>
+      <w:r>
+        <w:rPr>
+          <w:rFonts w:asciiTheme="majorBidi" w:hAnsiTheme="majorBidi" w:cstheme="majorBidi"/>
+        </w:rPr>
+        <w:t xml:space="preserve">    </w:t>
+      </w:r>
+      <w:proofErr w:type="spellStart"/>
+      <w:r>
+        <w:rPr>
+          <w:rFonts w:asciiTheme="majorBidi" w:hAnsiTheme="majorBidi" w:cstheme="majorBidi"/>
+        </w:rPr>
+        <w:t>summarize_results</w:t>
+      </w:r>
+      <w:proofErr w:type="spellEnd"/>
+    </w:p>
+    <w:p>
+      <w:pPr>
+        <w:rPr>
+          <w:rFonts w:asciiTheme="majorBidi" w:hAnsiTheme="majorBidi" w:cstheme="majorBidi"/>
+        </w:rPr>
+      </w:pPr>
+      <w:r>
+        <w:rPr>
+          <w:rFonts w:asciiTheme="majorBidi" w:hAnsiTheme="majorBidi" w:cstheme="majorBidi"/>
+        </w:rPr>
+        <w:t>}</w:t>
+      </w:r>
+    </w:p>
+    <w:p>
+      <w:pPr>
+        <w:rPr>
+          <w:rFonts w:asciiTheme="majorBidi" w:hAnsiTheme="majorBidi" w:cstheme="majorBidi"/>
+        </w:rPr>
+      </w:pPr>
+    </w:p>
+    <w:p>
+      <w:pPr>
+        <w:rPr>
+          <w:rFonts w:asciiTheme="majorBidi" w:hAnsiTheme="majorBidi" w:cstheme="majorBidi"/>
+        </w:rPr>
+      </w:pPr>
+      <w:r>
+        <w:rPr>
+          <w:rFonts w:asciiTheme="majorBidi" w:hAnsiTheme="majorBidi" w:cstheme="majorBidi"/>
+        </w:rPr>
+        <w:t># Execute the main function with all command-line arguments passed to the script</w:t>
+      </w:r>
+    </w:p>
+    <w:p>
+      <w:pPr>
+        <w:rPr>
+          <w:rFonts w:asciiTheme="majorBidi" w:hAnsiTheme="majorBidi" w:cstheme="majorBidi"/>
+        </w:rPr>
+      </w:pPr>
+      <w:r>
+        <w:rPr>
+          <w:rFonts w:asciiTheme="majorBidi" w:hAnsiTheme="majorBidi" w:cstheme="majorBidi"/>
+        </w:rPr>
+        <w:t>main "$@"</w:t>
+      </w:r>
+      <w:r>
+        <w:rPr>
+          <w:rFonts w:asciiTheme="majorBidi" w:hAnsiTheme="majorBidi" w:cstheme="majorBidi"/>
+        </w:rPr>
+        <w:t xml:space="preserve"> </w:t>
+      </w:r>
+    </w:p>
+    <w:p>
+      <w:pPr>
+        <w:rPr>
+          <w:rFonts w:asciiTheme="majorBidi" w:hAnsiTheme="majorBidi" w:cstheme="majorBidi"/>
+          <w:b/>
+          <w:bCs/>
+          <w:sz w:val="32"/>
+          <w:szCs w:val="32"/>
+          <w:u w:val="single"/>
+        </w:rPr>
+      </w:pPr>
+    </w:p>
+    <w:p>
+      <w:pPr>
+        <w:rPr>
+          <w:rFonts w:asciiTheme="majorBidi" w:hAnsiTheme="majorBidi" w:cstheme="majorBidi"/>
+          <w:b/>
+          <w:bCs/>
+          <w:sz w:val="32"/>
+          <w:szCs w:val="32"/>
+          <w:u w:val="single"/>
+        </w:rPr>
+      </w:pPr>
+      <w:r>
+        <w:rPr>
+          <w:rFonts w:asciiTheme="majorBidi" w:hAnsiTheme="majorBidi" w:cstheme="majorBidi"/>
+          <w:b/>
+          <w:bCs/>
+          <w:sz w:val="32"/>
+          <w:szCs w:val="32"/>
+          <w:u w:val="single"/>
+        </w:rPr>
+        <w:t>Traceroute.sh script</w:t>
+      </w:r>
+    </w:p>
+    <w:p>
+      <w:pPr>
+        <w:rPr>
+          <w:rFonts w:asciiTheme="majorBidi" w:hAnsiTheme="majorBidi" w:cstheme="majorBidi"/>
+        </w:rPr>
+      </w:pPr>
+      <w:proofErr w:type="spellStart"/>
+      <w:r>
+        <w:rPr>
+          <w:rFonts w:asciiTheme="majorBidi" w:hAnsiTheme="majorBidi" w:cstheme="majorBidi"/>
+        </w:rPr>
+        <w:t>run_</w:t>
+      </w:r>
+      <w:proofErr w:type="gramStart"/>
+      <w:r>
+        <w:rPr>
+          <w:rFonts w:asciiTheme="majorBidi" w:hAnsiTheme="majorBidi" w:cstheme="majorBidi"/>
+        </w:rPr>
+        <w:t>traceroute</w:t>
+      </w:r>
+      <w:proofErr w:type="spellEnd"/>
+      <w:r>
+        <w:rPr>
+          <w:rFonts w:asciiTheme="majorBidi" w:hAnsiTheme="majorBidi" w:cstheme="majorBidi"/>
+        </w:rPr>
+        <w:t>(</w:t>
+      </w:r>
+      <w:proofErr w:type="gramEnd"/>
+      <w:r>
+        <w:rPr>
+          <w:rFonts w:asciiTheme="majorBidi" w:hAnsiTheme="majorBidi" w:cstheme="majorBidi"/>
+        </w:rPr>
+        <w:t>) {</w:t>
+      </w:r>
+    </w:p>
+    <w:p>
+      <w:pPr>
+        <w:rPr>
+          <w:rFonts w:asciiTheme="majorBidi" w:hAnsiTheme="majorBidi" w:cstheme="majorBidi"/>
+        </w:rPr>
+      </w:pPr>
+      <w:r>
+        <w:rPr>
+          <w:rFonts w:asciiTheme="majorBidi" w:hAnsiTheme="majorBidi" w:cstheme="majorBidi"/>
+        </w:rPr>
+        <w:t xml:space="preserve">    local </w:t>
+      </w:r>
+      <w:proofErr w:type="spellStart"/>
+      <w:r>
+        <w:rPr>
+          <w:rFonts w:asciiTheme="majorBidi" w:hAnsiTheme="majorBidi" w:cstheme="majorBidi"/>
+        </w:rPr>
+        <w:t>target_ip</w:t>
+      </w:r>
+      <w:proofErr w:type="spellEnd"/>
+      <w:r>
+        <w:rPr>
+          <w:rFonts w:asciiTheme="majorBidi" w:hAnsiTheme="majorBidi" w:cstheme="majorBidi"/>
+        </w:rPr>
+        <w:t>=$1</w:t>
+      </w:r>
+    </w:p>
+    <w:p>
+      <w:pPr>
+        <w:rPr>
+          <w:rFonts w:asciiTheme="majorBidi" w:hAnsiTheme="majorBidi" w:cstheme="majorBidi"/>
+        </w:rPr>
+      </w:pPr>
+      <w:r>
+        <w:rPr>
+          <w:rFonts w:asciiTheme="majorBidi" w:hAnsiTheme="majorBidi" w:cstheme="majorBidi"/>
+        </w:rPr>
+        <w:t xml:space="preserve">    </w:t>
+      </w:r>
+      <w:proofErr w:type="spellStart"/>
+      <w:r>
+        <w:rPr>
+          <w:rFonts w:asciiTheme="majorBidi" w:hAnsiTheme="majorBidi" w:cstheme="majorBidi"/>
+        </w:rPr>
+        <w:t>log_message</w:t>
+      </w:r>
+      <w:proofErr w:type="spellEnd"/>
+      <w:r>
+        <w:rPr>
+          <w:rFonts w:asciiTheme="majorBidi" w:hAnsiTheme="majorBidi" w:cstheme="majorBidi"/>
+        </w:rPr>
+        <w:t xml:space="preserve"> "Running traceroute for $</w:t>
+      </w:r>
+      <w:proofErr w:type="spellStart"/>
+      <w:r>
+        <w:rPr>
+          <w:rFonts w:asciiTheme="majorBidi" w:hAnsiTheme="majorBidi" w:cstheme="majorBidi"/>
+        </w:rPr>
+        <w:t>target_ip</w:t>
+      </w:r>
+      <w:proofErr w:type="spellEnd"/>
+      <w:r>
+        <w:rPr>
+          <w:rFonts w:asciiTheme="majorBidi" w:hAnsiTheme="majorBidi" w:cstheme="majorBidi"/>
+        </w:rPr>
+        <w:t>..."</w:t>
+      </w:r>
+    </w:p>
+    <w:p>
+      <w:pPr>
+        <w:rPr>
+          <w:rFonts w:asciiTheme="majorBidi" w:hAnsiTheme="majorBidi" w:cstheme="majorBidi"/>
+        </w:rPr>
+      </w:pPr>
+      <w:r>
+        <w:rPr>
+          <w:rFonts w:asciiTheme="majorBidi" w:hAnsiTheme="majorBidi" w:cstheme="majorBidi"/>
+        </w:rPr>
+        <w:t xml:space="preserve">    {</w:t>
+      </w:r>
+    </w:p>
+    <w:p>
+      <w:pPr>
+        <w:rPr>
+          <w:rFonts w:asciiTheme="majorBidi" w:hAnsiTheme="majorBidi" w:cstheme="majorBidi"/>
+        </w:rPr>
+      </w:pPr>
+      <w:r>
+        <w:rPr>
+          <w:rFonts w:asciiTheme="majorBidi" w:hAnsiTheme="majorBidi" w:cstheme="majorBidi"/>
+        </w:rPr>
+        <w:t xml:space="preserve">        echo "Routing Table:"</w:t>
+      </w:r>
+    </w:p>
+    <w:p>
+      <w:pPr>
+        <w:rPr>
+          <w:rFonts w:asciiTheme="majorBidi" w:hAnsiTheme="majorBidi" w:cstheme="majorBidi"/>
+        </w:rPr>
+      </w:pPr>
+      <w:r>
+        <w:rPr>
+          <w:rFonts w:asciiTheme="majorBidi" w:hAnsiTheme="majorBidi" w:cstheme="majorBidi"/>
+        </w:rPr>
+        <w:t xml:space="preserve">        route -n</w:t>
+      </w:r>
+    </w:p>
+    <w:p>
+      <w:pPr>
+        <w:rPr>
+          <w:rFonts w:asciiTheme="majorBidi" w:hAnsiTheme="majorBidi" w:cstheme="majorBidi"/>
+        </w:rPr>
+      </w:pPr>
+      <w:r>
+        <w:rPr>
+          <w:rFonts w:asciiTheme="majorBidi" w:hAnsiTheme="majorBidi" w:cstheme="majorBidi"/>
+        </w:rPr>
+        <w:t xml:space="preserve">        echo "Hostname: $(hostname)"</w:t>
+      </w:r>
+    </w:p>
+    <w:p>
+      <w:pPr>
+        <w:rPr>
+          <w:rFonts w:asciiTheme="majorBidi" w:hAnsiTheme="majorBidi" w:cstheme="majorBidi"/>
+        </w:rPr>
+      </w:pPr>
+      <w:r>
+        <w:rPr>
+          <w:rFonts w:asciiTheme="majorBidi" w:hAnsiTheme="majorBidi" w:cstheme="majorBidi"/>
+        </w:rPr>
+        <w:lastRenderedPageBreak/>
+        <w:t xml:space="preserve">        echo "Testing DNS resolution:"</w:t>
+      </w:r>
+    </w:p>
+    <w:p>
+      <w:pPr>
+        <w:rPr>
+          <w:rFonts w:asciiTheme="majorBidi" w:hAnsiTheme="majorBidi" w:cstheme="majorBidi"/>
+        </w:rPr>
+      </w:pPr>
+      <w:r>
+        <w:rPr>
+          <w:rFonts w:asciiTheme="majorBidi" w:hAnsiTheme="majorBidi" w:cstheme="majorBidi"/>
+        </w:rPr>
+        <w:t xml:space="preserve">        </w:t>
+      </w:r>
+      <w:proofErr w:type="spellStart"/>
+      <w:r>
+        <w:rPr>
+          <w:rFonts w:asciiTheme="majorBidi" w:hAnsiTheme="majorBidi" w:cstheme="majorBidi"/>
+        </w:rPr>
+        <w:t>nslookup</w:t>
+      </w:r>
+      <w:proofErr w:type="spellEnd"/>
+      <w:r>
+        <w:rPr>
+          <w:rFonts w:asciiTheme="majorBidi" w:hAnsiTheme="majorBidi" w:cstheme="majorBidi"/>
+        </w:rPr>
+        <w:t xml:space="preserve"> google.com</w:t>
+      </w:r>
+    </w:p>
+    <w:p>
+      <w:pPr>
+        <w:rPr>
+          <w:rFonts w:asciiTheme="majorBidi" w:hAnsiTheme="majorBidi" w:cstheme="majorBidi"/>
+        </w:rPr>
+      </w:pPr>
+      <w:r>
+        <w:rPr>
+          <w:rFonts w:asciiTheme="majorBidi" w:hAnsiTheme="majorBidi" w:cstheme="majorBidi"/>
+        </w:rPr>
+        <w:t xml:space="preserve">        echo "Tracing route to Google:"</w:t>
+      </w:r>
+    </w:p>
+    <w:p>
+      <w:pPr>
+        <w:rPr>
+          <w:rFonts w:asciiTheme="majorBidi" w:hAnsiTheme="majorBidi" w:cstheme="majorBidi"/>
+        </w:rPr>
+      </w:pPr>
+      <w:r>
+        <w:rPr>
+          <w:rFonts w:asciiTheme="majorBidi" w:hAnsiTheme="majorBidi" w:cstheme="majorBidi"/>
+        </w:rPr>
+        <w:t xml:space="preserve">        traceroute google.com</w:t>
+      </w:r>
+    </w:p>
+    <w:p>
+      <w:pPr>
+        <w:rPr>
+          <w:rFonts w:asciiTheme="majorBidi" w:hAnsiTheme="majorBidi" w:cstheme="majorBidi"/>
+        </w:rPr>
+      </w:pPr>
+      <w:r>
+        <w:rPr>
+          <w:rFonts w:asciiTheme="majorBidi" w:hAnsiTheme="majorBidi" w:cstheme="majorBidi"/>
+        </w:rPr>
+        <w:t xml:space="preserve">        echo "Pinging Google for verification:"</w:t>
+      </w:r>
+    </w:p>
+    <w:p>
+      <w:pPr>
+        <w:rPr>
+          <w:rFonts w:asciiTheme="majorBidi" w:hAnsiTheme="majorBidi" w:cstheme="majorBidi"/>
+        </w:rPr>
+      </w:pPr>
+      <w:r>
+        <w:rPr>
+          <w:rFonts w:asciiTheme="majorBidi" w:hAnsiTheme="majorBidi" w:cstheme="majorBidi"/>
+        </w:rPr>
+        <w:t xml:space="preserve">        ping -c 3 google.com</w:t>
+      </w:r>
+    </w:p>
+    <w:p>
+      <w:pPr>
+        <w:rPr>
+          <w:rFonts w:asciiTheme="majorBidi" w:hAnsiTheme="majorBidi" w:cstheme="majorBidi"/>
+        </w:rPr>
+      </w:pPr>
+      <w:r>
+        <w:rPr>
+          <w:rFonts w:asciiTheme="majorBidi" w:hAnsiTheme="majorBidi" w:cstheme="majorBidi"/>
+        </w:rPr>
+        <w:t xml:space="preserve">    } | tee -a network.log</w:t>
+      </w:r>
+    </w:p>
+    <w:p>
+      <w:pPr>
+        <w:rPr>
+          <w:rFonts w:asciiTheme="majorBidi" w:hAnsiTheme="majorBidi" w:cstheme="majorBidi"/>
+        </w:rPr>
+      </w:pPr>
+    </w:p>
+    <w:p>
+      <w:pPr>
+        <w:rPr>
+          <w:rFonts w:asciiTheme="majorBidi" w:hAnsiTheme="majorBidi" w:cstheme="majorBidi"/>
+        </w:rPr>
+      </w:pPr>
+      <w:r>
+        <w:rPr>
+          <w:rFonts w:asciiTheme="majorBidi" w:hAnsiTheme="majorBidi" w:cstheme="majorBidi"/>
+        </w:rPr>
+        <w:t xml:space="preserve">    </w:t>
+      </w:r>
+      <w:proofErr w:type="spellStart"/>
+      <w:r>
+        <w:rPr>
+          <w:rFonts w:asciiTheme="majorBidi" w:hAnsiTheme="majorBidi" w:cstheme="majorBidi"/>
+        </w:rPr>
+        <w:t>log_message</w:t>
+      </w:r>
+      <w:proofErr w:type="spellEnd"/>
+      <w:r>
+        <w:rPr>
+          <w:rFonts w:asciiTheme="majorBidi" w:hAnsiTheme="majorBidi" w:cstheme="majorBidi"/>
+        </w:rPr>
+        <w:t xml:space="preserve"> "Rebooting machine due to connectivity failure."</w:t>
+      </w:r>
+    </w:p>
+    <w:p>
+      <w:pPr>
+        <w:rPr>
+          <w:rFonts w:asciiTheme="majorBidi" w:hAnsiTheme="majorBidi" w:cstheme="majorBidi"/>
+        </w:rPr>
+      </w:pPr>
+      <w:r>
+        <w:rPr>
+          <w:rFonts w:asciiTheme="majorBidi" w:hAnsiTheme="majorBidi" w:cstheme="majorBidi"/>
+        </w:rPr>
+        <w:t xml:space="preserve">    </w:t>
+      </w:r>
+      <w:proofErr w:type="spellStart"/>
+      <w:r>
+        <w:rPr>
+          <w:rFonts w:asciiTheme="majorBidi" w:hAnsiTheme="majorBidi" w:cstheme="majorBidi"/>
+        </w:rPr>
+        <w:t>sudo</w:t>
+      </w:r>
+      <w:proofErr w:type="spellEnd"/>
+      <w:r>
+        <w:rPr>
+          <w:rFonts w:asciiTheme="majorBidi" w:hAnsiTheme="majorBidi" w:cstheme="majorBidi"/>
+        </w:rPr>
+        <w:t xml:space="preserve"> reboot</w:t>
+      </w:r>
+    </w:p>
+    <w:p>
+      <w:pPr>
+        <w:rPr>
+          <w:rFonts w:asciiTheme="majorBidi" w:hAnsiTheme="majorBidi" w:cstheme="majorBidi"/>
+        </w:rPr>
+      </w:pPr>
+      <w:r>
+        <w:rPr>
+          <w:rFonts w:asciiTheme="majorBidi" w:hAnsiTheme="majorBidi" w:cstheme="majorBidi"/>
+        </w:rPr>
+        <w:t>}</w:t>
+      </w:r>
+    </w:p>
     <w:sectPr>
-      <w:footerReference w:type="default" r:id="rId22"/>
+      <w:footerReference w:type="default" r:id="rId25"/>
       <w:pgSz w:w="11906" w:h="16838"/>
       <w:pgMar w:top="1440" w:right="1440" w:bottom="1440" w:left="1440" w:header="708" w:footer="708" w:gutter="0"/>
       <w:cols w:space="708"/>
@@ -5835,6 +9369,19 @@
 </file>
 
 <file path=customXml/item2.xml><?xml version="1.0" encoding="utf-8"?>
+<?mso-contentType ?>
+<FormTemplates xmlns="http://schemas.microsoft.com/sharepoint/v3/contenttype/forms">
+  <Display>DocumentLibraryForm</Display>
+  <Edit>DocumentLibraryForm</Edit>
+  <New>DocumentLibraryForm</New>
+</FormTemplates>
+</file>
+
+<file path=customXml/item3.xml><?xml version="1.0" encoding="utf-8"?>
+<b:Sources xmlns:b="http://schemas.openxmlformats.org/officeDocument/2006/bibliography" xmlns="http://schemas.openxmlformats.org/officeDocument/2006/bibliography" SelectedStyle="\SIST02.XSL" StyleName="SIST02"/>
+</file>
+
+<file path=customXml/item4.xml><?xml version="1.0" encoding="utf-8"?>
 <ct:contentTypeSchema xmlns:ct="http://schemas.microsoft.com/office/2006/metadata/contentType" xmlns:ma="http://schemas.microsoft.com/office/2006/metadata/properties/metaAttributes" ct:_="" ma:_="" ma:contentTypeName="Document" ma:contentTypeID="0x010100B4F34C1B5322F7499C2A0370F0E9CF87" ma:contentTypeVersion="15" ma:contentTypeDescription="Create a new document." ma:contentTypeScope="" ma:versionID="d1ee937cdf836c0e7db071043c5084dc">
   <xsd:schema xmlns:xsd="http://www.w3.org/2001/XMLSchema" xmlns:xs="http://www.w3.org/2001/XMLSchema" xmlns:p="http://schemas.microsoft.com/office/2006/metadata/properties" xmlns:ns2="e34e812c-581d-4377-aebb-769489f3b06a" xmlns:ns3="9e9cee64-c453-4b07-ad2f-5395865fd323" targetNamespace="http://schemas.microsoft.com/office/2006/metadata/properties" ma:root="true" ma:fieldsID="67e77b920bf29f4b75caeb0b43c44cdc" ns2:_="" ns3:_="">
     <xsd:import namespace="e34e812c-581d-4377-aebb-769489f3b06a"/>
@@ -6071,19 +9618,6 @@
 </ct:contentTypeSchema>
 </file>
 
-<file path=customXml/item3.xml><?xml version="1.0" encoding="utf-8"?>
-<b:Sources xmlns:b="http://schemas.openxmlformats.org/officeDocument/2006/bibliography" xmlns="http://schemas.openxmlformats.org/officeDocument/2006/bibliography" SelectedStyle="\SIST02.XSL" StyleName="SIST02"/>
-</file>
-
-<file path=customXml/item4.xml><?xml version="1.0" encoding="utf-8"?>
-<?mso-contentType ?>
-<FormTemplates xmlns="http://schemas.microsoft.com/sharepoint/v3/contenttype/forms">
-  <Display>DocumentLibraryForm</Display>
-  <Edit>DocumentLibraryForm</Edit>
-  <New>DocumentLibraryForm</New>
-</FormTemplates>
-</file>
-
 <file path=customXml/itemProps1.xml><?xml version="1.0" encoding="utf-8"?>
 <ds:datastoreItem xmlns:ds="http://schemas.openxmlformats.org/officeDocument/2006/customXml" ds:itemID="{0AA3DCE3-5E15-41E1-BFD9-79DB0A7D8A51}">
   <ds:schemaRefs>
@@ -6096,6 +9630,22 @@
 </file>
 
 <file path=customXml/itemProps2.xml><?xml version="1.0" encoding="utf-8"?>
+<ds:datastoreItem xmlns:ds="http://schemas.openxmlformats.org/officeDocument/2006/customXml" ds:itemID="{E1A1C6F8-3B74-46F7-AF71-6CD48779A85A}">
+  <ds:schemaRefs>
+    <ds:schemaRef ds:uri="http://schemas.microsoft.com/sharepoint/v3/contenttype/forms"/>
+  </ds:schemaRefs>
+</ds:datastoreItem>
+</file>
+
+<file path=customXml/itemProps3.xml><?xml version="1.0" encoding="utf-8"?>
+<ds:datastoreItem xmlns:ds="http://schemas.openxmlformats.org/officeDocument/2006/customXml" ds:itemID="{7C435343-0015-406D-919B-609B7984309D}">
+  <ds:schemaRefs>
+    <ds:schemaRef ds:uri="http://schemas.openxmlformats.org/officeDocument/2006/bibliography"/>
+  </ds:schemaRefs>
+</ds:datastoreItem>
+</file>
+
+<file path=customXml/itemProps4.xml><?xml version="1.0" encoding="utf-8"?>
 <ds:datastoreItem xmlns:ds="http://schemas.openxmlformats.org/officeDocument/2006/customXml" ds:itemID="{CC7374F5-7112-4D3F-9054-5400CFDCF9FE}">
   <ds:schemaRefs>
     <ds:schemaRef ds:uri="http://schemas.microsoft.com/office/2006/metadata/contentType"/>
@@ -6112,20 +9662,4 @@
     <ds:schemaRef ds:uri="http://schemas.microsoft.com/internal/obd"/>
   </ds:schemaRefs>
 </ds:datastoreItem>
-</file>
-
-<file path=customXml/itemProps3.xml><?xml version="1.0" encoding="utf-8"?>
-<ds:datastoreItem xmlns:ds="http://schemas.openxmlformats.org/officeDocument/2006/customXml" ds:itemID="{7C435343-0015-406D-919B-609B7984309D}">
-  <ds:schemaRefs>
-    <ds:schemaRef ds:uri="http://schemas.openxmlformats.org/officeDocument/2006/bibliography"/>
-  </ds:schemaRefs>
-</ds:datastoreItem>
-</file>
-
-<file path=customXml/itemProps4.xml><?xml version="1.0" encoding="utf-8"?>
-<ds:datastoreItem xmlns:ds="http://schemas.openxmlformats.org/officeDocument/2006/customXml" ds:itemID="{E1A1C6F8-3B74-46F7-AF71-6CD48779A85A}">
-  <ds:schemaRefs>
-    <ds:schemaRef ds:uri="http://schemas.microsoft.com/sharepoint/v3/contenttype/forms"/>
-  </ds:schemaRefs>
-</ds:datastoreItem>
 </file>
</xml_diff>